<commit_message>
Updated thesis and added a similar thesis to the repository
</commit_message>
<xml_diff>
--- a/Thesis.docx
+++ b/Thesis.docx
@@ -13201,7 +13201,7 @@
                       <w:rPr>
                         <w:rFonts w:ascii="Cambria Math" w:hAnsi="Cambria Math"/>
                       </w:rPr>
-                      <m:t>x</m:t>
+                      <m:t>X</m:t>
                     </m:r>
                   </m:e>
                   <m:sub>
@@ -13336,10 +13336,16 @@
                                     <w:rPr>
                                       <w:rFonts w:ascii="Cambria Math" w:hAnsi="Cambria Math"/>
                                     </w:rPr>
-                                    <m:t>x</m:t>
+                                    <m:t>X</m:t>
                                   </m:r>
                                 </m:e>
                                 <m:sub>
+                                  <m:r>
+                                    <w:rPr>
+                                      <w:rFonts w:ascii="Cambria Math" w:hAnsi="Cambria Math"/>
+                                    </w:rPr>
+                                    <m:t>0,</m:t>
+                                  </m:r>
                                   <m:r>
                                     <w:rPr>
                                       <w:rFonts w:ascii="Cambria Math" w:hAnsi="Cambria Math"/>
@@ -13475,10 +13481,16 @@
                                       <w:rPr>
                                         <w:rFonts w:ascii="Cambria Math" w:hAnsi="Cambria Math"/>
                                       </w:rPr>
-                                      <m:t>x</m:t>
+                                      <m:t>X</m:t>
                                     </m:r>
                                   </m:e>
                                   <m:sub>
+                                    <m:r>
+                                      <w:rPr>
+                                        <w:rFonts w:ascii="Cambria Math" w:hAnsi="Cambria Math"/>
+                                      </w:rPr>
+                                      <m:t>0,</m:t>
+                                    </m:r>
                                     <m:r>
                                       <w:rPr>
                                         <w:rFonts w:ascii="Cambria Math" w:hAnsi="Cambria Math"/>
@@ -13541,13 +13553,7 @@
                                       <w:rPr>
                                         <w:rFonts w:ascii="Cambria Math" w:hAnsi="Cambria Math"/>
                                       </w:rPr>
-                                      <m:t>,</m:t>
-                                    </m:r>
-                                    <m:r>
-                                      <w:rPr>
-                                        <w:rFonts w:ascii="Cambria Math" w:hAnsi="Cambria Math"/>
-                                      </w:rPr>
-                                      <m:t>j</m:t>
+                                      <m:t>,j</m:t>
                                     </m:r>
                                   </m:sub>
                                 </m:sSub>
@@ -13645,11 +13651,649 @@
         </w:rPr>
         <w:br/>
       </w:r>
-      <w:r>
+    </w:p>
+    <w:tbl>
+      <w:tblPr>
+        <w:tblStyle w:val="TableGrid"/>
+        <w:tblpPr w:leftFromText="180" w:rightFromText="180" w:vertAnchor="text" w:tblpY="68"/>
+        <w:tblW w:w="9221" w:type="dxa"/>
+        <w:tblBorders>
+          <w:top w:val="none" w:sz="0" w:space="0" w:color="auto"/>
+          <w:left w:val="none" w:sz="0" w:space="0" w:color="auto"/>
+          <w:bottom w:val="none" w:sz="0" w:space="0" w:color="auto"/>
+          <w:right w:val="none" w:sz="0" w:space="0" w:color="auto"/>
+          <w:insideH w:val="none" w:sz="0" w:space="0" w:color="auto"/>
+          <w:insideV w:val="none" w:sz="0" w:space="0" w:color="auto"/>
+        </w:tblBorders>
+        <w:tblLook w:val="04A0" w:firstRow="1" w:lastRow="0" w:firstColumn="1" w:lastColumn="0" w:noHBand="0" w:noVBand="1"/>
+      </w:tblPr>
+      <w:tblGrid>
+        <w:gridCol w:w="863"/>
+        <w:gridCol w:w="7544"/>
+        <w:gridCol w:w="814"/>
+      </w:tblGrid>
+      <w:tr>
+        <w:trPr>
+          <w:trHeight w:val="416"/>
+        </w:trPr>
+        <w:tc>
+          <w:tcPr>
+            <w:tcW w:w="863" w:type="dxa"/>
+            <w:shd w:val="clear" w:color="auto" w:fill="auto"/>
+          </w:tcPr>
+          <w:p>
+            <w:pPr>
+              <w:jc w:val="both"/>
+            </w:pPr>
+            <w:r>
+              <w:rPr>
+                <w:rFonts w:eastAsiaTheme="minorEastAsia"/>
+              </w:rPr>
+              <w:lastRenderedPageBreak/>
+              <w:br/>
+            </w:r>
+          </w:p>
+        </w:tc>
+        <w:tc>
+          <w:tcPr>
+            <w:tcW w:w="7544" w:type="dxa"/>
+            <w:shd w:val="clear" w:color="auto" w:fill="auto"/>
+          </w:tcPr>
+          <w:p>
+            <w:pPr>
+              <w:jc w:val="center"/>
+            </w:pPr>
+            <m:oMathPara>
+              <m:oMathParaPr>
+                <m:jc m:val="center"/>
+              </m:oMathParaPr>
+              <m:oMath>
+                <m:sSub>
+                  <m:sSubPr>
+                    <m:ctrlPr>
+                      <w:rPr>
+                        <w:rFonts w:ascii="Cambria Math" w:hAnsi="Cambria Math"/>
+                        <w:i/>
+                      </w:rPr>
+                    </m:ctrlPr>
+                  </m:sSubPr>
+                  <m:e>
+                    <m:r>
+                      <w:rPr>
+                        <w:rFonts w:ascii="Cambria Math" w:hAnsi="Cambria Math"/>
+                      </w:rPr>
+                      <m:t>b</m:t>
+                    </m:r>
+                  </m:e>
+                  <m:sub>
+                    <m:r>
+                      <w:rPr>
+                        <w:rFonts w:ascii="Cambria Math" w:hAnsi="Cambria Math"/>
+                      </w:rPr>
+                      <m:t>i</m:t>
+                    </m:r>
+                  </m:sub>
+                </m:sSub>
+                <m:r>
+                  <w:rPr>
+                    <w:rFonts w:ascii="Cambria Math" w:hAnsi="Cambria Math"/>
+                  </w:rPr>
+                  <m:t>=</m:t>
+                </m:r>
+                <m:d>
+                  <m:dPr>
+                    <m:begChr m:val="{"/>
+                    <m:endChr m:val=""/>
+                    <m:ctrlPr>
+                      <w:rPr>
+                        <w:rFonts w:ascii="Cambria Math" w:hAnsi="Cambria Math"/>
+                        <w:i/>
+                      </w:rPr>
+                    </m:ctrlPr>
+                  </m:dPr>
+                  <m:e>
+                    <m:m>
+                      <m:mPr>
+                        <m:mcs>
+                          <m:mc>
+                            <m:mcPr>
+                              <m:count m:val="1"/>
+                              <m:mcJc m:val="center"/>
+                            </m:mcPr>
+                          </m:mc>
+                        </m:mcs>
+                        <m:ctrlPr>
+                          <w:rPr>
+                            <w:rFonts w:ascii="Cambria Math" w:hAnsi="Cambria Math"/>
+                            <w:i/>
+                          </w:rPr>
+                        </m:ctrlPr>
+                      </m:mPr>
+                      <m:mr>
+                        <m:e>
+                          <m:r>
+                            <w:rPr>
+                              <w:rFonts w:ascii="Cambria Math" w:hAnsi="Cambria Math"/>
+                            </w:rPr>
+                            <m:t xml:space="preserve">   0                          for </m:t>
+                          </m:r>
+                          <m:sSub>
+                            <m:sSubPr>
+                              <m:ctrlPr>
+                                <w:rPr>
+                                  <w:rFonts w:ascii="Cambria Math" w:hAnsi="Cambria Math"/>
+                                  <w:i/>
+                                </w:rPr>
+                              </m:ctrlPr>
+                            </m:sSubPr>
+                            <m:e>
+                              <m:r>
+                                <w:rPr>
+                                  <w:rFonts w:ascii="Cambria Math" w:hAnsi="Cambria Math"/>
+                                </w:rPr>
+                                <m:t>d</m:t>
+                              </m:r>
+                            </m:e>
+                            <m:sub>
+                              <m:r>
+                                <w:rPr>
+                                  <w:rFonts w:ascii="Cambria Math" w:hAnsi="Cambria Math"/>
+                                </w:rPr>
+                                <m:t>i</m:t>
+                              </m:r>
+                            </m:sub>
+                          </m:sSub>
+                          <m:r>
+                            <w:rPr>
+                              <w:rFonts w:ascii="Cambria Math" w:hAnsi="Cambria Math"/>
+                            </w:rPr>
+                            <m:t xml:space="preserve"> ≥ </m:t>
+                          </m:r>
+                          <m:sSub>
+                            <m:sSubPr>
+                              <m:ctrlPr>
+                                <w:rPr>
+                                  <w:rFonts w:ascii="Cambria Math" w:hAnsi="Cambria Math"/>
+                                  <w:i/>
+                                </w:rPr>
+                              </m:ctrlPr>
+                            </m:sSubPr>
+                            <m:e>
+                              <m:r>
+                                <w:rPr>
+                                  <w:rFonts w:ascii="Cambria Math" w:hAnsi="Cambria Math"/>
+                                </w:rPr>
+                                <m:t>R</m:t>
+                              </m:r>
+                            </m:e>
+                            <m:sub>
+                              <m:r>
+                                <w:rPr>
+                                  <w:rFonts w:ascii="Cambria Math" w:hAnsi="Cambria Math"/>
+                                </w:rPr>
+                                <m:t>Z</m:t>
+                              </m:r>
+                            </m:sub>
+                          </m:sSub>
+                          <m:r>
+                            <w:rPr>
+                              <w:rFonts w:ascii="Cambria Math" w:hAnsi="Cambria Math"/>
+                            </w:rPr>
+                            <m:t xml:space="preserve"> </m:t>
+                          </m:r>
+                        </m:e>
+                      </m:mr>
+                      <m:mr>
+                        <m:e>
+                          <m:r>
+                            <w:rPr>
+                              <w:rFonts w:ascii="Cambria Math" w:hAnsi="Cambria Math"/>
+                            </w:rPr>
+                            <m:t xml:space="preserve">  1                          for </m:t>
+                          </m:r>
+                          <m:sSub>
+                            <m:sSubPr>
+                              <m:ctrlPr>
+                                <w:rPr>
+                                  <w:rFonts w:ascii="Cambria Math" w:hAnsi="Cambria Math"/>
+                                  <w:i/>
+                                </w:rPr>
+                              </m:ctrlPr>
+                            </m:sSubPr>
+                            <m:e>
+                              <m:r>
+                                <w:rPr>
+                                  <w:rFonts w:ascii="Cambria Math" w:hAnsi="Cambria Math"/>
+                                </w:rPr>
+                                <m:t>d</m:t>
+                              </m:r>
+                            </m:e>
+                            <m:sub>
+                              <m:r>
+                                <w:rPr>
+                                  <w:rFonts w:ascii="Cambria Math" w:hAnsi="Cambria Math"/>
+                                </w:rPr>
+                                <m:t>i</m:t>
+                              </m:r>
+                            </m:sub>
+                          </m:sSub>
+                          <m:r>
+                            <w:rPr>
+                              <w:rFonts w:ascii="Cambria Math" w:hAnsi="Cambria Math"/>
+                            </w:rPr>
+                            <m:t xml:space="preserve"> ≤ </m:t>
+                          </m:r>
+                          <m:sSub>
+                            <m:sSubPr>
+                              <m:ctrlPr>
+                                <w:rPr>
+                                  <w:rFonts w:ascii="Cambria Math" w:hAnsi="Cambria Math"/>
+                                  <w:i/>
+                                </w:rPr>
+                              </m:ctrlPr>
+                            </m:sSubPr>
+                            <m:e>
+                              <m:r>
+                                <w:rPr>
+                                  <w:rFonts w:ascii="Cambria Math" w:hAnsi="Cambria Math"/>
+                                </w:rPr>
+                                <m:t>R</m:t>
+                              </m:r>
+                            </m:e>
+                            <m:sub>
+                              <m:r>
+                                <w:rPr>
+                                  <w:rFonts w:ascii="Cambria Math" w:hAnsi="Cambria Math"/>
+                                </w:rPr>
+                                <m:t>F</m:t>
+                              </m:r>
+                            </m:sub>
+                          </m:sSub>
+                        </m:e>
+                      </m:mr>
+                      <m:mr>
+                        <m:e>
+                          <m:f>
+                            <m:fPr>
+                              <m:ctrlPr>
+                                <w:rPr>
+                                  <w:rFonts w:ascii="Cambria Math" w:hAnsi="Cambria Math"/>
+                                  <w:i/>
+                                </w:rPr>
+                              </m:ctrlPr>
+                            </m:fPr>
+                            <m:num>
+                              <m:sSub>
+                                <m:sSubPr>
+                                  <m:ctrlPr>
+                                    <w:rPr>
+                                      <w:rFonts w:ascii="Cambria Math" w:hAnsi="Cambria Math"/>
+                                      <w:i/>
+                                    </w:rPr>
+                                  </m:ctrlPr>
+                                </m:sSubPr>
+                                <m:e>
+                                  <m:r>
+                                    <w:rPr>
+                                      <w:rFonts w:ascii="Cambria Math" w:hAnsi="Cambria Math"/>
+                                    </w:rPr>
+                                    <m:t>R</m:t>
+                                  </m:r>
+                                </m:e>
+                                <m:sub>
+                                  <m:r>
+                                    <w:rPr>
+                                      <w:rFonts w:ascii="Cambria Math" w:hAnsi="Cambria Math"/>
+                                    </w:rPr>
+                                    <m:t>z</m:t>
+                                  </m:r>
+                                </m:sub>
+                              </m:sSub>
+                              <m:r>
+                                <w:rPr>
+                                  <w:rFonts w:ascii="Cambria Math" w:hAnsi="Cambria Math"/>
+                                </w:rPr>
+                                <m:t>-</m:t>
+                              </m:r>
+                              <m:sSub>
+                                <m:sSubPr>
+                                  <m:ctrlPr>
+                                    <w:rPr>
+                                      <w:rFonts w:ascii="Cambria Math" w:hAnsi="Cambria Math"/>
+                                      <w:i/>
+                                    </w:rPr>
+                                  </m:ctrlPr>
+                                </m:sSubPr>
+                                <m:e>
+                                  <m:r>
+                                    <w:rPr>
+                                      <w:rFonts w:ascii="Cambria Math" w:hAnsi="Cambria Math"/>
+                                    </w:rPr>
+                                    <m:t>d</m:t>
+                                  </m:r>
+                                </m:e>
+                                <m:sub>
+                                  <m:r>
+                                    <w:rPr>
+                                      <w:rFonts w:ascii="Cambria Math" w:hAnsi="Cambria Math"/>
+                                    </w:rPr>
+                                    <m:t>i</m:t>
+                                  </m:r>
+                                </m:sub>
+                              </m:sSub>
+                            </m:num>
+                            <m:den>
+                              <m:sSub>
+                                <m:sSubPr>
+                                  <m:ctrlPr>
+                                    <w:rPr>
+                                      <w:rFonts w:ascii="Cambria Math" w:hAnsi="Cambria Math"/>
+                                      <w:i/>
+                                    </w:rPr>
+                                  </m:ctrlPr>
+                                </m:sSubPr>
+                                <m:e>
+                                  <m:r>
+                                    <w:rPr>
+                                      <w:rFonts w:ascii="Cambria Math" w:hAnsi="Cambria Math"/>
+                                    </w:rPr>
+                                    <m:t>R</m:t>
+                                  </m:r>
+                                </m:e>
+                                <m:sub>
+                                  <m:r>
+                                    <w:rPr>
+                                      <w:rFonts w:ascii="Cambria Math" w:hAnsi="Cambria Math"/>
+                                    </w:rPr>
+                                    <m:t>z</m:t>
+                                  </m:r>
+                                </m:sub>
+                              </m:sSub>
+                              <m:r>
+                                <w:rPr>
+                                  <w:rFonts w:ascii="Cambria Math" w:hAnsi="Cambria Math"/>
+                                </w:rPr>
+                                <m:t>-</m:t>
+                              </m:r>
+                              <m:sSub>
+                                <m:sSubPr>
+                                  <m:ctrlPr>
+                                    <w:rPr>
+                                      <w:rFonts w:ascii="Cambria Math" w:hAnsi="Cambria Math"/>
+                                      <w:i/>
+                                    </w:rPr>
+                                  </m:ctrlPr>
+                                </m:sSubPr>
+                                <m:e>
+                                  <m:r>
+                                    <w:rPr>
+                                      <w:rFonts w:ascii="Cambria Math" w:hAnsi="Cambria Math"/>
+                                    </w:rPr>
+                                    <m:t>F</m:t>
+                                  </m:r>
+                                </m:e>
+                                <m:sub>
+                                  <m:r>
+                                    <w:rPr>
+                                      <w:rFonts w:ascii="Cambria Math" w:hAnsi="Cambria Math"/>
+                                    </w:rPr>
+                                    <m:t>F</m:t>
+                                  </m:r>
+                                </m:sub>
+                              </m:sSub>
+                            </m:den>
+                          </m:f>
+                          <m:r>
+                            <w:rPr>
+                              <w:rFonts w:ascii="Cambria Math" w:hAnsi="Cambria Math"/>
+                            </w:rPr>
+                            <m:t xml:space="preserve">            for </m:t>
+                          </m:r>
+                          <m:sSub>
+                            <m:sSubPr>
+                              <m:ctrlPr>
+                                <w:rPr>
+                                  <w:rFonts w:ascii="Cambria Math" w:hAnsi="Cambria Math"/>
+                                  <w:i/>
+                                </w:rPr>
+                              </m:ctrlPr>
+                            </m:sSubPr>
+                            <m:e>
+                              <m:r>
+                                <w:rPr>
+                                  <w:rFonts w:ascii="Cambria Math" w:hAnsi="Cambria Math"/>
+                                </w:rPr>
+                                <m:t>R</m:t>
+                              </m:r>
+                            </m:e>
+                            <m:sub>
+                              <m:r>
+                                <w:rPr>
+                                  <w:rFonts w:ascii="Cambria Math" w:hAnsi="Cambria Math"/>
+                                </w:rPr>
+                                <m:t>F</m:t>
+                              </m:r>
+                            </m:sub>
+                          </m:sSub>
+                          <m:r>
+                            <w:rPr>
+                              <w:rFonts w:ascii="Cambria Math" w:hAnsi="Cambria Math"/>
+                            </w:rPr>
+                            <m:t xml:space="preserve"> &lt;</m:t>
+                          </m:r>
+                          <m:sSub>
+                            <m:sSubPr>
+                              <m:ctrlPr>
+                                <w:rPr>
+                                  <w:rFonts w:ascii="Cambria Math" w:hAnsi="Cambria Math"/>
+                                  <w:i/>
+                                </w:rPr>
+                              </m:ctrlPr>
+                            </m:sSubPr>
+                            <m:e>
+                              <m:r>
+                                <w:rPr>
+                                  <w:rFonts w:ascii="Cambria Math" w:hAnsi="Cambria Math"/>
+                                </w:rPr>
+                                <m:t>d</m:t>
+                              </m:r>
+                            </m:e>
+                            <m:sub>
+                              <m:r>
+                                <w:rPr>
+                                  <w:rFonts w:ascii="Cambria Math" w:hAnsi="Cambria Math"/>
+                                </w:rPr>
+                                <m:t>i</m:t>
+                              </m:r>
+                            </m:sub>
+                          </m:sSub>
+                          <m:r>
+                            <w:rPr>
+                              <w:rFonts w:ascii="Cambria Math" w:hAnsi="Cambria Math"/>
+                            </w:rPr>
+                            <m:t xml:space="preserve">&lt; </m:t>
+                          </m:r>
+                          <m:sSub>
+                            <m:sSubPr>
+                              <m:ctrlPr>
+                                <w:rPr>
+                                  <w:rFonts w:ascii="Cambria Math" w:hAnsi="Cambria Math"/>
+                                  <w:i/>
+                                </w:rPr>
+                              </m:ctrlPr>
+                            </m:sSubPr>
+                            <m:e>
+                              <m:r>
+                                <w:rPr>
+                                  <w:rFonts w:ascii="Cambria Math" w:hAnsi="Cambria Math"/>
+                                </w:rPr>
+                                <m:t>R</m:t>
+                              </m:r>
+                            </m:e>
+                            <m:sub>
+                              <m:r>
+                                <w:rPr>
+                                  <w:rFonts w:ascii="Cambria Math" w:hAnsi="Cambria Math"/>
+                                </w:rPr>
+                                <m:t>Z</m:t>
+                              </m:r>
+                            </m:sub>
+                          </m:sSub>
+                          <m:r>
+                            <w:rPr>
+                              <w:rFonts w:ascii="Cambria Math" w:hAnsi="Cambria Math"/>
+                            </w:rPr>
+                            <m:t xml:space="preserve"> </m:t>
+                          </m:r>
+                        </m:e>
+                      </m:mr>
+                    </m:m>
+                    <m:r>
+                      <w:rPr>
+                        <w:rFonts w:ascii="Cambria Math" w:hAnsi="Cambria Math"/>
+                      </w:rPr>
+                      <m:t xml:space="preserve">      </m:t>
+                    </m:r>
+                  </m:e>
+                </m:d>
+              </m:oMath>
+            </m:oMathPara>
+          </w:p>
+        </w:tc>
+        <w:tc>
+          <w:tcPr>
+            <w:tcW w:w="814" w:type="dxa"/>
+            <w:shd w:val="clear" w:color="auto" w:fill="auto"/>
+          </w:tcPr>
+          <w:p>
+            <w:pPr>
+              <w:jc w:val="right"/>
+            </w:pPr>
+            <w:r>
+              <w:br/>
+              <w:t>(</w:t>
+            </w:r>
+            <w:r>
+              <w:fldChar w:fldCharType="begin"/>
+            </w:r>
+            <w:r>
+              <w:instrText xml:space="preserve"> STYLEREF 1 \s </w:instrText>
+            </w:r>
+            <w:r>
+              <w:fldChar w:fldCharType="separate"/>
+            </w:r>
+            <w:r>
+              <w:rPr>
+                <w:noProof/>
+              </w:rPr>
+              <w:t>4</w:t>
+            </w:r>
+            <w:r>
+              <w:rPr>
+                <w:noProof/>
+              </w:rPr>
+              <w:fldChar w:fldCharType="end"/>
+            </w:r>
+            <w:r>
+              <w:t>.</w:t>
+            </w:r>
+            <w:r>
+              <w:fldChar w:fldCharType="begin"/>
+            </w:r>
+            <w:r>
+              <w:instrText xml:space="preserve"> SEQ Equation \* ARABIC \s 1 </w:instrText>
+            </w:r>
+            <w:r>
+              <w:fldChar w:fldCharType="separate"/>
+            </w:r>
+            <w:r>
+              <w:rPr>
+                <w:noProof/>
+              </w:rPr>
+              <w:t>26</w:t>
+            </w:r>
+            <w:r>
+              <w:rPr>
+                <w:noProof/>
+              </w:rPr>
+              <w:fldChar w:fldCharType="end"/>
+            </w:r>
+            <w:r>
+              <w:t>)</w:t>
+            </w:r>
+          </w:p>
+        </w:tc>
+      </w:tr>
+    </w:tbl>
+    <w:p>
+      <w:pPr>
         <w:rPr>
           <w:rFonts w:eastAsiaTheme="minorEastAsia"/>
         </w:rPr>
-        <w:t xml:space="preserve">The base points </w:t>
+      </w:pPr>
+      <w:r>
+        <w:rPr>
+          <w:rFonts w:eastAsiaTheme="minorEastAsia"/>
+        </w:rPr>
+        <w:br/>
+      </w:r>
+      <w:r>
+        <w:rPr>
+          <w:rFonts w:eastAsiaTheme="minorEastAsia"/>
+        </w:rPr>
+        <w:t>The</w:t>
+      </w:r>
+      <w:r>
+        <w:rPr>
+          <w:rFonts w:eastAsiaTheme="minorEastAsia"/>
+        </w:rPr>
+        <w:t xml:space="preserve"> volume points </w:t>
+      </w:r>
+      <m:oMath>
+        <m:sSub>
+          <m:sSubPr>
+            <m:ctrlPr>
+              <w:rPr>
+                <w:rFonts w:ascii="Cambria Math" w:hAnsi="Cambria Math"/>
+                <w:i/>
+              </w:rPr>
+            </m:ctrlPr>
+          </m:sSubPr>
+          <m:e>
+            <m:r>
+              <w:rPr>
+                <w:rFonts w:ascii="Cambria Math" w:hAnsi="Cambria Math"/>
+              </w:rPr>
+              <m:t>x</m:t>
+            </m:r>
+          </m:e>
+          <m:sub>
+            <m:r>
+              <w:rPr>
+                <w:rFonts w:ascii="Cambria Math" w:hAnsi="Cambria Math"/>
+              </w:rPr>
+              <m:t>0,i</m:t>
+            </m:r>
+          </m:sub>
+        </m:sSub>
+      </m:oMath>
+      <w:r>
+        <w:rPr>
+          <w:rFonts w:eastAsiaTheme="minorEastAsia"/>
+        </w:rPr>
+        <w:t xml:space="preserve"> </w:t>
+      </w:r>
+      <w:r>
+        <w:rPr>
+          <w:rFonts w:eastAsiaTheme="minorEastAsia"/>
+        </w:rPr>
+        <w:t xml:space="preserve">and </w:t>
+      </w:r>
+      <w:r>
+        <w:rPr>
+          <w:rFonts w:eastAsiaTheme="minorEastAsia"/>
+        </w:rPr>
+        <w:t xml:space="preserve">base points </w:t>
       </w:r>
       <m:oMath>
         <m:sSub>
@@ -13703,20 +14347,25 @@
         <w:rPr>
           <w:rFonts w:eastAsiaTheme="minorEastAsia"/>
         </w:rPr>
-        <w:t xml:space="preserve"> used in the RBF function are the points </w:t>
+        <w:t xml:space="preserve"> used in the RBF function are the</w:t>
       </w:r>
       <w:r>
         <w:rPr>
           <w:rFonts w:eastAsiaTheme="minorEastAsia"/>
         </w:rPr>
-        <w:t xml:space="preserve">defined by the first set of design </w:t>
+        <w:t xml:space="preserve"> undeformed</w:t>
       </w:r>
       <w:r>
         <w:rPr>
           <w:rFonts w:eastAsiaTheme="minorEastAsia"/>
         </w:rPr>
-        <w:lastRenderedPageBreak/>
-        <w:t xml:space="preserve">parameters </w:t>
+        <w:t xml:space="preserve"> points </w:t>
+      </w:r>
+      <w:r>
+        <w:rPr>
+          <w:rFonts w:eastAsiaTheme="minorEastAsia"/>
+        </w:rPr>
+        <w:t xml:space="preserve">defined by the first set of design parameters </w:t>
       </w:r>
       <m:oMath>
         <m:sSub>
@@ -13750,57 +14399,2626 @@
         <w:rPr>
           <w:rFonts w:eastAsiaTheme="minorEastAsia"/>
         </w:rPr>
-        <w:t xml:space="preserve">. The reason for this is two-fold, it has a very small effect on the </w:t>
+        <w:t xml:space="preserve">. </w:t>
       </w:r>
       <w:r>
         <w:rPr>
           <w:rFonts w:eastAsiaTheme="minorEastAsia"/>
         </w:rPr>
-        <w:t xml:space="preserve">quality of the </w:t>
-      </w:r>
+        <w:t xml:space="preserve">When the design parameters are updated, the displacements required to move the undeformed base points to their new position is calculated, this value is </w:t>
+      </w:r>
+      <m:oMath>
+        <m:r>
+          <w:rPr>
+            <w:rFonts w:ascii="Cambria Math" w:hAnsi="Cambria Math"/>
+          </w:rPr>
+          <m:t>∆</m:t>
+        </m:r>
+        <m:sSub>
+          <m:sSubPr>
+            <m:ctrlPr>
+              <w:rPr>
+                <w:rFonts w:ascii="Cambria Math" w:hAnsi="Cambria Math"/>
+                <w:i/>
+              </w:rPr>
+            </m:ctrlPr>
+          </m:sSubPr>
+          <m:e>
+            <m:r>
+              <w:rPr>
+                <w:rFonts w:ascii="Cambria Math" w:hAnsi="Cambria Math"/>
+              </w:rPr>
+              <m:t>S</m:t>
+            </m:r>
+          </m:e>
+          <m:sub>
+            <m:r>
+              <w:rPr>
+                <w:rFonts w:ascii="Cambria Math" w:hAnsi="Cambria Math"/>
+              </w:rPr>
+              <m:t>D,i</m:t>
+            </m:r>
+          </m:sub>
+        </m:sSub>
+      </m:oMath>
       <w:r>
         <w:rPr>
           <w:rFonts w:eastAsiaTheme="minorEastAsia"/>
         </w:rPr>
-        <w:t xml:space="preserve">mesh </w:t>
-      </w:r>
-      <w:r>
+        <w:t>. This vector is used to determine the interpolation coefficients for the mesh deformation.</w:t>
+      </w:r>
+    </w:p>
+    <w:tbl>
+      <w:tblPr>
+        <w:tblStyle w:val="TableGrid"/>
+        <w:tblpPr w:leftFromText="180" w:rightFromText="180" w:vertAnchor="text" w:tblpY="68"/>
+        <w:tblW w:w="9221" w:type="dxa"/>
+        <w:tblBorders>
+          <w:top w:val="none" w:sz="0" w:space="0" w:color="auto"/>
+          <w:left w:val="none" w:sz="0" w:space="0" w:color="auto"/>
+          <w:bottom w:val="none" w:sz="0" w:space="0" w:color="auto"/>
+          <w:right w:val="none" w:sz="0" w:space="0" w:color="auto"/>
+          <w:insideH w:val="none" w:sz="0" w:space="0" w:color="auto"/>
+          <w:insideV w:val="none" w:sz="0" w:space="0" w:color="auto"/>
+        </w:tblBorders>
+        <w:tblLook w:val="04A0" w:firstRow="1" w:lastRow="0" w:firstColumn="1" w:lastColumn="0" w:noHBand="0" w:noVBand="1"/>
+      </w:tblPr>
+      <w:tblGrid>
+        <w:gridCol w:w="863"/>
+        <w:gridCol w:w="7544"/>
+        <w:gridCol w:w="814"/>
+      </w:tblGrid>
+      <w:tr>
+        <w:trPr>
+          <w:trHeight w:val="416"/>
+        </w:trPr>
+        <w:tc>
+          <w:tcPr>
+            <w:tcW w:w="863" w:type="dxa"/>
+            <w:shd w:val="clear" w:color="auto" w:fill="auto"/>
+          </w:tcPr>
+          <w:p>
+            <w:pPr>
+              <w:jc w:val="both"/>
+            </w:pPr>
+          </w:p>
+        </w:tc>
+        <w:tc>
+          <w:tcPr>
+            <w:tcW w:w="7544" w:type="dxa"/>
+            <w:shd w:val="clear" w:color="auto" w:fill="auto"/>
+          </w:tcPr>
+          <w:p>
+            <w:pPr>
+              <w:jc w:val="center"/>
+            </w:pPr>
+            <m:oMathPara>
+              <m:oMath>
+                <m:r>
+                  <w:rPr>
+                    <w:rFonts w:ascii="Cambria Math" w:hAnsi="Cambria Math"/>
+                  </w:rPr>
+                  <m:t>∆</m:t>
+                </m:r>
+                <m:sSub>
+                  <m:sSubPr>
+                    <m:ctrlPr>
+                      <w:rPr>
+                        <w:rFonts w:ascii="Cambria Math" w:hAnsi="Cambria Math"/>
+                        <w:i/>
+                      </w:rPr>
+                    </m:ctrlPr>
+                  </m:sSubPr>
+                  <m:e>
+                    <m:r>
+                      <w:rPr>
+                        <w:rFonts w:ascii="Cambria Math" w:hAnsi="Cambria Math"/>
+                      </w:rPr>
+                      <m:t>S</m:t>
+                    </m:r>
+                  </m:e>
+                  <m:sub>
+                    <m:r>
+                      <w:rPr>
+                        <w:rFonts w:ascii="Cambria Math" w:hAnsi="Cambria Math"/>
+                      </w:rPr>
+                      <m:t>D,i</m:t>
+                    </m:r>
+                  </m:sub>
+                </m:sSub>
+                <m:r>
+                  <w:rPr>
+                    <w:rFonts w:ascii="Cambria Math" w:hAnsi="Cambria Math"/>
+                  </w:rPr>
+                  <m:t>=</m:t>
+                </m:r>
+                <m:sSup>
+                  <m:sSupPr>
+                    <m:ctrlPr>
+                      <w:rPr>
+                        <w:rFonts w:ascii="Cambria Math" w:hAnsi="Cambria Math"/>
+                        <w:i/>
+                      </w:rPr>
+                    </m:ctrlPr>
+                  </m:sSupPr>
+                  <m:e>
+                    <m:r>
+                      <w:rPr>
+                        <w:rFonts w:ascii="Cambria Math" w:hAnsi="Cambria Math"/>
+                      </w:rPr>
+                      <m:t>η</m:t>
+                    </m:r>
+                  </m:e>
+                  <m:sup>
+                    <m:r>
+                      <w:rPr>
+                        <w:rFonts w:ascii="Cambria Math" w:hAnsi="Cambria Math"/>
+                      </w:rPr>
+                      <m:t>T</m:t>
+                    </m:r>
+                  </m:sup>
+                </m:sSup>
+                <m:d>
+                  <m:dPr>
+                    <m:begChr m:val="["/>
+                    <m:endChr m:val="]"/>
+                    <m:ctrlPr>
+                      <w:rPr>
+                        <w:rFonts w:ascii="Cambria Math" w:hAnsi="Cambria Math"/>
+                        <w:i/>
+                      </w:rPr>
+                    </m:ctrlPr>
+                  </m:dPr>
+                  <m:e>
+                    <m:m>
+                      <m:mPr>
+                        <m:mcs>
+                          <m:mc>
+                            <m:mcPr>
+                              <m:count m:val="1"/>
+                              <m:mcJc m:val="center"/>
+                            </m:mcPr>
+                          </m:mc>
+                        </m:mcs>
+                        <m:ctrlPr>
+                          <w:rPr>
+                            <w:rFonts w:ascii="Cambria Math" w:hAnsi="Cambria Math"/>
+                            <w:i/>
+                          </w:rPr>
+                        </m:ctrlPr>
+                      </m:mPr>
+                      <m:mr>
+                        <m:e>
+                          <m:r>
+                            <w:rPr>
+                              <w:rFonts w:ascii="Cambria Math" w:hAnsi="Cambria Math"/>
+                            </w:rPr>
+                            <m:t>1</m:t>
+                          </m:r>
+                        </m:e>
+                      </m:mr>
+                      <m:mr>
+                        <m:e>
+                          <m:sSub>
+                            <m:sSubPr>
+                              <m:ctrlPr>
+                                <w:rPr>
+                                  <w:rFonts w:ascii="Cambria Math" w:hAnsi="Cambria Math"/>
+                                  <w:i/>
+                                </w:rPr>
+                              </m:ctrlPr>
+                            </m:sSubPr>
+                            <m:e>
+                              <m:r>
+                                <w:rPr>
+                                  <w:rFonts w:ascii="Cambria Math" w:hAnsi="Cambria Math"/>
+                                </w:rPr>
+                                <m:t>X</m:t>
+                              </m:r>
+                            </m:e>
+                            <m:sub>
+                              <m:r>
+                                <w:rPr>
+                                  <w:rFonts w:ascii="Cambria Math" w:hAnsi="Cambria Math"/>
+                                </w:rPr>
+                                <m:t>0,i</m:t>
+                              </m:r>
+                            </m:sub>
+                          </m:sSub>
+                        </m:e>
+                      </m:mr>
+                    </m:m>
+                  </m:e>
+                </m:d>
+                <m:r>
+                  <w:rPr>
+                    <w:rFonts w:ascii="Cambria Math" w:hAnsi="Cambria Math"/>
+                  </w:rPr>
+                  <m:t>+</m:t>
+                </m:r>
+                <m:nary>
+                  <m:naryPr>
+                    <m:chr m:val="∑"/>
+                    <m:limLoc m:val="undOvr"/>
+                    <m:ctrlPr>
+                      <w:rPr>
+                        <w:rFonts w:ascii="Cambria Math" w:hAnsi="Cambria Math"/>
+                        <w:i/>
+                      </w:rPr>
+                    </m:ctrlPr>
+                  </m:naryPr>
+                  <m:sub>
+                    <m:r>
+                      <w:rPr>
+                        <w:rFonts w:ascii="Cambria Math" w:hAnsi="Cambria Math"/>
+                      </w:rPr>
+                      <m:t>j=1</m:t>
+                    </m:r>
+                  </m:sub>
+                  <m:sup>
+                    <m:sSub>
+                      <m:sSubPr>
+                        <m:ctrlPr>
+                          <w:rPr>
+                            <w:rFonts w:ascii="Cambria Math" w:hAnsi="Cambria Math"/>
+                            <w:i/>
+                          </w:rPr>
+                        </m:ctrlPr>
+                      </m:sSubPr>
+                      <m:e>
+                        <m:r>
+                          <w:rPr>
+                            <w:rFonts w:ascii="Cambria Math" w:hAnsi="Cambria Math"/>
+                          </w:rPr>
+                          <m:t>n</m:t>
+                        </m:r>
+                      </m:e>
+                      <m:sub>
+                        <m:r>
+                          <w:rPr>
+                            <w:rFonts w:ascii="Cambria Math" w:hAnsi="Cambria Math"/>
+                          </w:rPr>
+                          <m:t>S</m:t>
+                        </m:r>
+                      </m:sub>
+                    </m:sSub>
+                  </m:sup>
+                  <m:e>
+                    <m:sSub>
+                      <m:sSubPr>
+                        <m:ctrlPr>
+                          <w:rPr>
+                            <w:rFonts w:ascii="Cambria Math" w:hAnsi="Cambria Math"/>
+                            <w:i/>
+                          </w:rPr>
+                        </m:ctrlPr>
+                      </m:sSubPr>
+                      <m:e>
+                        <m:r>
+                          <w:rPr>
+                            <w:rFonts w:ascii="Cambria Math" w:hAnsi="Cambria Math"/>
+                          </w:rPr>
+                          <m:t>ζ</m:t>
+                        </m:r>
+                      </m:e>
+                      <m:sub>
+                        <m:r>
+                          <w:rPr>
+                            <w:rFonts w:ascii="Cambria Math" w:hAnsi="Cambria Math"/>
+                          </w:rPr>
+                          <m:t>j</m:t>
+                        </m:r>
+                      </m:sub>
+                    </m:sSub>
+                    <m:r>
+                      <w:rPr>
+                        <w:rFonts w:ascii="Cambria Math" w:hAnsi="Cambria Math"/>
+                      </w:rPr>
+                      <m:t>φ</m:t>
+                    </m:r>
+                    <m:d>
+                      <m:dPr>
+                        <m:ctrlPr>
+                          <w:rPr>
+                            <w:rFonts w:ascii="Cambria Math" w:hAnsi="Cambria Math"/>
+                            <w:i/>
+                          </w:rPr>
+                        </m:ctrlPr>
+                      </m:dPr>
+                      <m:e>
+                        <m:d>
+                          <m:dPr>
+                            <m:begChr m:val="‖"/>
+                            <m:endChr m:val="‖"/>
+                            <m:ctrlPr>
+                              <w:rPr>
+                                <w:rFonts w:ascii="Cambria Math" w:hAnsi="Cambria Math"/>
+                                <w:i/>
+                              </w:rPr>
+                            </m:ctrlPr>
+                          </m:dPr>
+                          <m:e>
+                            <m:sSub>
+                              <m:sSubPr>
+                                <m:ctrlPr>
+                                  <w:rPr>
+                                    <w:rFonts w:ascii="Cambria Math" w:hAnsi="Cambria Math"/>
+                                    <w:i/>
+                                  </w:rPr>
+                                </m:ctrlPr>
+                              </m:sSubPr>
+                              <m:e>
+                                <m:r>
+                                  <w:rPr>
+                                    <w:rFonts w:ascii="Cambria Math" w:hAnsi="Cambria Math"/>
+                                  </w:rPr>
+                                  <m:t>X</m:t>
+                                </m:r>
+                              </m:e>
+                              <m:sub>
+                                <m:r>
+                                  <w:rPr>
+                                    <w:rFonts w:ascii="Cambria Math" w:hAnsi="Cambria Math"/>
+                                  </w:rPr>
+                                  <m:t>0,i</m:t>
+                                </m:r>
+                              </m:sub>
+                            </m:sSub>
+                            <m:r>
+                              <w:rPr>
+                                <w:rFonts w:ascii="Cambria Math" w:hAnsi="Cambria Math"/>
+                              </w:rPr>
+                              <m:t>-</m:t>
+                            </m:r>
+                            <m:sSub>
+                              <m:sSubPr>
+                                <m:ctrlPr>
+                                  <w:rPr>
+                                    <w:rFonts w:ascii="Cambria Math" w:hAnsi="Cambria Math"/>
+                                    <w:i/>
+                                  </w:rPr>
+                                </m:ctrlPr>
+                              </m:sSubPr>
+                              <m:e>
+                                <m:r>
+                                  <w:rPr>
+                                    <w:rFonts w:ascii="Cambria Math" w:hAnsi="Cambria Math"/>
+                                  </w:rPr>
+                                  <m:t>S</m:t>
+                                </m:r>
+                              </m:e>
+                              <m:sub>
+                                <m:sSub>
+                                  <m:sSubPr>
+                                    <m:ctrlPr>
+                                      <w:rPr>
+                                        <w:rFonts w:ascii="Cambria Math" w:hAnsi="Cambria Math"/>
+                                        <w:i/>
+                                      </w:rPr>
+                                    </m:ctrlPr>
+                                  </m:sSubPr>
+                                  <m:e>
+                                    <m:r>
+                                      <w:rPr>
+                                        <w:rFonts w:ascii="Cambria Math" w:hAnsi="Cambria Math"/>
+                                      </w:rPr>
+                                      <m:t>D</m:t>
+                                    </m:r>
+                                  </m:e>
+                                  <m:sub>
+                                    <m:r>
+                                      <w:rPr>
+                                        <w:rFonts w:ascii="Cambria Math" w:hAnsi="Cambria Math"/>
+                                      </w:rPr>
+                                      <m:t>0</m:t>
+                                    </m:r>
+                                  </m:sub>
+                                </m:sSub>
+                                <m:r>
+                                  <w:rPr>
+                                    <w:rFonts w:ascii="Cambria Math" w:hAnsi="Cambria Math"/>
+                                  </w:rPr>
+                                  <m:t>,j</m:t>
+                                </m:r>
+                              </m:sub>
+                            </m:sSub>
+                          </m:e>
+                        </m:d>
+                      </m:e>
+                    </m:d>
+                  </m:e>
+                </m:nary>
+                <m:r>
+                  <w:rPr>
+                    <w:rFonts w:ascii="Cambria Math" w:hAnsi="Cambria Math"/>
+                  </w:rPr>
+                  <m:t xml:space="preserve">     i=1…</m:t>
+                </m:r>
+                <m:sSub>
+                  <m:sSubPr>
+                    <m:ctrlPr>
+                      <w:rPr>
+                        <w:rFonts w:ascii="Cambria Math" w:hAnsi="Cambria Math"/>
+                        <w:i/>
+                      </w:rPr>
+                    </m:ctrlPr>
+                  </m:sSubPr>
+                  <m:e>
+                    <m:r>
+                      <w:rPr>
+                        <w:rFonts w:ascii="Cambria Math" w:hAnsi="Cambria Math"/>
+                      </w:rPr>
+                      <m:t>n</m:t>
+                    </m:r>
+                  </m:e>
+                  <m:sub>
+                    <m:r>
+                      <w:rPr>
+                        <w:rFonts w:ascii="Cambria Math" w:hAnsi="Cambria Math"/>
+                      </w:rPr>
+                      <m:t>S</m:t>
+                    </m:r>
+                  </m:sub>
+                </m:sSub>
+              </m:oMath>
+            </m:oMathPara>
+          </w:p>
+        </w:tc>
+        <w:tc>
+          <w:tcPr>
+            <w:tcW w:w="814" w:type="dxa"/>
+            <w:shd w:val="clear" w:color="auto" w:fill="auto"/>
+          </w:tcPr>
+          <w:p>
+            <w:pPr>
+              <w:jc w:val="right"/>
+            </w:pPr>
+            <w:r>
+              <w:br/>
+              <w:t>(</w:t>
+            </w:r>
+            <w:r>
+              <w:fldChar w:fldCharType="begin"/>
+            </w:r>
+            <w:r>
+              <w:instrText xml:space="preserve"> STYLEREF 1 \s </w:instrText>
+            </w:r>
+            <w:r>
+              <w:fldChar w:fldCharType="separate"/>
+            </w:r>
+            <w:r>
+              <w:rPr>
+                <w:noProof/>
+              </w:rPr>
+              <w:t>4</w:t>
+            </w:r>
+            <w:r>
+              <w:rPr>
+                <w:noProof/>
+              </w:rPr>
+              <w:fldChar w:fldCharType="end"/>
+            </w:r>
+            <w:r>
+              <w:t>.</w:t>
+            </w:r>
+            <w:r>
+              <w:t>27</w:t>
+            </w:r>
+            <w:r>
+              <w:t>)</w:t>
+            </w:r>
+          </w:p>
+        </w:tc>
+      </w:tr>
+    </w:tbl>
+    <w:p>
+      <w:pPr>
         <w:rPr>
           <w:rFonts w:eastAsiaTheme="minorEastAsia"/>
         </w:rPr>
-        <w:t xml:space="preserve">produced by the </w:t>
-      </w:r>
+      </w:pPr>
       <w:r>
         <w:rPr>
           <w:rFonts w:eastAsiaTheme="minorEastAsia"/>
         </w:rPr>
-        <w:t>deformation *****some citation</w:t>
+        <w:br/>
       </w:r>
       <w:r>
         <w:rPr>
           <w:rFonts w:eastAsiaTheme="minorEastAsia"/>
         </w:rPr>
-        <w:t xml:space="preserve"> or maybe your own </w:t>
-      </w:r>
+        <w:t xml:space="preserve">The distance from the surface </w:t>
+      </w:r>
+      <m:oMath>
+        <m:sSub>
+          <m:sSubPr>
+            <m:ctrlPr>
+              <w:rPr>
+                <w:rFonts w:ascii="Cambria Math" w:hAnsi="Cambria Math"/>
+                <w:i/>
+              </w:rPr>
+            </m:ctrlPr>
+          </m:sSubPr>
+          <m:e>
+            <m:r>
+              <w:rPr>
+                <w:rFonts w:ascii="Cambria Math" w:hAnsi="Cambria Math"/>
+              </w:rPr>
+              <m:t>d</m:t>
+            </m:r>
+          </m:e>
+          <m:sub>
+            <m:r>
+              <w:rPr>
+                <w:rFonts w:ascii="Cambria Math" w:hAnsi="Cambria Math"/>
+              </w:rPr>
+              <m:t>i</m:t>
+            </m:r>
+          </m:sub>
+        </m:sSub>
+      </m:oMath>
       <w:r>
         <w:rPr>
           <w:rFonts w:eastAsiaTheme="minorEastAsia"/>
         </w:rPr>
-        <w:t>graph</w:t>
+        <w:t xml:space="preserve"> is obviously 0 for all base points, hence It can be seen from (*********4.26***********) that the value of </w:t>
+      </w:r>
+      <m:oMath>
+        <m:sSub>
+          <m:sSubPr>
+            <m:ctrlPr>
+              <w:rPr>
+                <w:rFonts w:ascii="Cambria Math" w:hAnsi="Cambria Math"/>
+                <w:i/>
+              </w:rPr>
+            </m:ctrlPr>
+          </m:sSubPr>
+          <m:e>
+            <m:r>
+              <w:rPr>
+                <w:rFonts w:ascii="Cambria Math" w:hAnsi="Cambria Math"/>
+              </w:rPr>
+              <m:t>b</m:t>
+            </m:r>
+          </m:e>
+          <m:sub>
+            <m:r>
+              <w:rPr>
+                <w:rFonts w:ascii="Cambria Math" w:hAnsi="Cambria Math"/>
+              </w:rPr>
+              <m:t>i</m:t>
+            </m:r>
+          </m:sub>
+        </m:sSub>
+      </m:oMath>
+      <w:r>
+        <w:rPr>
+          <w:rFonts w:eastAsiaTheme="minorEastAsia"/>
+        </w:rPr>
+        <w:t xml:space="preserve"> will be 1 for all of the base point</w:t>
+      </w:r>
+      <w:r>
+        <w:rPr>
+          <w:rFonts w:eastAsiaTheme="minorEastAsia"/>
+        </w:rPr>
+        <w:t>s</w:t>
+      </w:r>
+      <w:r>
+        <w:rPr>
+          <w:rFonts w:eastAsiaTheme="minorEastAsia"/>
+        </w:rPr>
+        <w:t>.</w:t>
+      </w:r>
+      <w:r>
+        <w:rPr>
+          <w:rFonts w:eastAsiaTheme="minorEastAsia"/>
+        </w:rPr>
+        <w:t xml:space="preserve"> To aid in the derivation of the mesh adjoint, (*******4.27*********) is put in a matrix format.</w:t>
+      </w:r>
+    </w:p>
+    <w:tbl>
+      <w:tblPr>
+        <w:tblStyle w:val="TableGrid"/>
+        <w:tblpPr w:leftFromText="180" w:rightFromText="180" w:vertAnchor="text" w:tblpY="68"/>
+        <w:tblW w:w="9221" w:type="dxa"/>
+        <w:tblBorders>
+          <w:top w:val="none" w:sz="0" w:space="0" w:color="auto"/>
+          <w:left w:val="none" w:sz="0" w:space="0" w:color="auto"/>
+          <w:bottom w:val="none" w:sz="0" w:space="0" w:color="auto"/>
+          <w:right w:val="none" w:sz="0" w:space="0" w:color="auto"/>
+          <w:insideH w:val="none" w:sz="0" w:space="0" w:color="auto"/>
+          <w:insideV w:val="none" w:sz="0" w:space="0" w:color="auto"/>
+        </w:tblBorders>
+        <w:tblLook w:val="04A0" w:firstRow="1" w:lastRow="0" w:firstColumn="1" w:lastColumn="0" w:noHBand="0" w:noVBand="1"/>
+      </w:tblPr>
+      <w:tblGrid>
+        <w:gridCol w:w="863"/>
+        <w:gridCol w:w="7544"/>
+        <w:gridCol w:w="814"/>
+      </w:tblGrid>
+      <w:tr>
+        <w:trPr>
+          <w:trHeight w:val="416"/>
+        </w:trPr>
+        <w:tc>
+          <w:tcPr>
+            <w:tcW w:w="863" w:type="dxa"/>
+            <w:shd w:val="clear" w:color="auto" w:fill="auto"/>
+          </w:tcPr>
+          <w:p>
+            <w:pPr>
+              <w:jc w:val="both"/>
+            </w:pPr>
+          </w:p>
+        </w:tc>
+        <w:tc>
+          <w:tcPr>
+            <w:tcW w:w="7544" w:type="dxa"/>
+            <w:shd w:val="clear" w:color="auto" w:fill="auto"/>
+          </w:tcPr>
+          <w:p>
+            <w:pPr>
+              <w:jc w:val="center"/>
+            </w:pPr>
+            <m:oMathPara>
+              <m:oMath>
+                <m:d>
+                  <m:dPr>
+                    <m:begChr m:val="{"/>
+                    <m:endChr m:val="}"/>
+                    <m:ctrlPr>
+                      <w:rPr>
+                        <w:rFonts w:ascii="Cambria Math" w:hAnsi="Cambria Math"/>
+                        <w:i/>
+                      </w:rPr>
+                    </m:ctrlPr>
+                  </m:dPr>
+                  <m:e>
+                    <m:m>
+                      <m:mPr>
+                        <m:mcs>
+                          <m:mc>
+                            <m:mcPr>
+                              <m:count m:val="1"/>
+                              <m:mcJc m:val="center"/>
+                            </m:mcPr>
+                          </m:mc>
+                        </m:mcs>
+                        <m:ctrlPr>
+                          <w:rPr>
+                            <w:rFonts w:ascii="Cambria Math" w:hAnsi="Cambria Math"/>
+                            <w:i/>
+                          </w:rPr>
+                        </m:ctrlPr>
+                      </m:mPr>
+                      <m:mr>
+                        <m:e>
+                          <m:r>
+                            <w:rPr>
+                              <w:rFonts w:ascii="Cambria Math" w:hAnsi="Cambria Math"/>
+                            </w:rPr>
+                            <m:t>0</m:t>
+                          </m:r>
+                        </m:e>
+                      </m:mr>
+                      <m:mr>
+                        <m:e>
+                          <m:r>
+                            <w:rPr>
+                              <w:rFonts w:ascii="Cambria Math" w:hAnsi="Cambria Math"/>
+                            </w:rPr>
+                            <m:t>0</m:t>
+                          </m:r>
+                        </m:e>
+                      </m:mr>
+                      <m:mr>
+                        <m:e>
+                          <m:m>
+                            <m:mPr>
+                              <m:mcs>
+                                <m:mc>
+                                  <m:mcPr>
+                                    <m:count m:val="1"/>
+                                    <m:mcJc m:val="center"/>
+                                  </m:mcPr>
+                                </m:mc>
+                              </m:mcs>
+                              <m:ctrlPr>
+                                <w:rPr>
+                                  <w:rFonts w:ascii="Cambria Math" w:hAnsi="Cambria Math"/>
+                                  <w:i/>
+                                </w:rPr>
+                              </m:ctrlPr>
+                            </m:mPr>
+                            <m:mr>
+                              <m:e>
+                                <m:r>
+                                  <w:rPr>
+                                    <w:rFonts w:ascii="Cambria Math" w:hAnsi="Cambria Math"/>
+                                  </w:rPr>
+                                  <m:t>0</m:t>
+                                </m:r>
+                              </m:e>
+                            </m:mr>
+                            <m:mr>
+                              <m:e>
+                                <m:r>
+                                  <w:rPr>
+                                    <w:rFonts w:ascii="Cambria Math" w:hAnsi="Cambria Math"/>
+                                  </w:rPr>
+                                  <m:t>0</m:t>
+                                </m:r>
+                              </m:e>
+                            </m:mr>
+                            <m:mr>
+                              <m:e>
+                                <m:m>
+                                  <m:mPr>
+                                    <m:mcs>
+                                      <m:mc>
+                                        <m:mcPr>
+                                          <m:count m:val="1"/>
+                                          <m:mcJc m:val="center"/>
+                                        </m:mcPr>
+                                      </m:mc>
+                                    </m:mcs>
+                                    <m:ctrlPr>
+                                      <w:rPr>
+                                        <w:rFonts w:ascii="Cambria Math" w:hAnsi="Cambria Math"/>
+                                        <w:i/>
+                                      </w:rPr>
+                                    </m:ctrlPr>
+                                  </m:mPr>
+                                  <m:mr>
+                                    <m:e>
+                                      <m:r>
+                                        <w:rPr>
+                                          <w:rFonts w:ascii="Cambria Math" w:hAnsi="Cambria Math"/>
+                                        </w:rPr>
+                                        <m:t>∆</m:t>
+                                      </m:r>
+                                      <m:sSub>
+                                        <m:sSubPr>
+                                          <m:ctrlPr>
+                                            <w:rPr>
+                                              <w:rFonts w:ascii="Cambria Math" w:hAnsi="Cambria Math"/>
+                                              <w:i/>
+                                            </w:rPr>
+                                          </m:ctrlPr>
+                                        </m:sSubPr>
+                                        <m:e>
+                                          <m:r>
+                                            <w:rPr>
+                                              <w:rFonts w:ascii="Cambria Math" w:hAnsi="Cambria Math"/>
+                                            </w:rPr>
+                                            <m:t>S</m:t>
+                                          </m:r>
+                                        </m:e>
+                                        <m:sub>
+                                          <m:r>
+                                            <w:rPr>
+                                              <w:rFonts w:ascii="Cambria Math" w:hAnsi="Cambria Math"/>
+                                            </w:rPr>
+                                            <m:t>D,</m:t>
+                                          </m:r>
+                                          <m:sSub>
+                                            <m:sSubPr>
+                                              <m:ctrlPr>
+                                                <w:rPr>
+                                                  <w:rFonts w:ascii="Cambria Math" w:hAnsi="Cambria Math"/>
+                                                  <w:i/>
+                                                </w:rPr>
+                                              </m:ctrlPr>
+                                            </m:sSubPr>
+                                            <m:e>
+                                              <m:r>
+                                                <w:rPr>
+                                                  <w:rFonts w:ascii="Cambria Math" w:hAnsi="Cambria Math"/>
+                                                </w:rPr>
+                                                <m:t>x</m:t>
+                                              </m:r>
+                                            </m:e>
+                                            <m:sub>
+                                              <m:r>
+                                                <w:rPr>
+                                                  <w:rFonts w:ascii="Cambria Math" w:hAnsi="Cambria Math"/>
+                                                </w:rPr>
+                                                <m:t>0</m:t>
+                                              </m:r>
+                                            </m:sub>
+                                          </m:sSub>
+                                        </m:sub>
+                                      </m:sSub>
+                                    </m:e>
+                                  </m:mr>
+                                  <m:mr>
+                                    <m:e>
+                                      <m:r>
+                                        <w:rPr>
+                                          <w:rFonts w:ascii="Cambria Math" w:hAnsi="Cambria Math"/>
+                                        </w:rPr>
+                                        <m:t>∆</m:t>
+                                      </m:r>
+                                      <m:sSub>
+                                        <m:sSubPr>
+                                          <m:ctrlPr>
+                                            <w:rPr>
+                                              <w:rFonts w:ascii="Cambria Math" w:hAnsi="Cambria Math"/>
+                                              <w:i/>
+                                            </w:rPr>
+                                          </m:ctrlPr>
+                                        </m:sSubPr>
+                                        <m:e>
+                                          <m:r>
+                                            <w:rPr>
+                                              <w:rFonts w:ascii="Cambria Math" w:hAnsi="Cambria Math"/>
+                                            </w:rPr>
+                                            <m:t>S</m:t>
+                                          </m:r>
+                                        </m:e>
+                                        <m:sub>
+                                          <m:r>
+                                            <w:rPr>
+                                              <w:rFonts w:ascii="Cambria Math" w:hAnsi="Cambria Math"/>
+                                            </w:rPr>
+                                            <m:t>D,</m:t>
+                                          </m:r>
+                                          <m:sSub>
+                                            <m:sSubPr>
+                                              <m:ctrlPr>
+                                                <w:rPr>
+                                                  <w:rFonts w:ascii="Cambria Math" w:hAnsi="Cambria Math"/>
+                                                  <w:i/>
+                                                </w:rPr>
+                                              </m:ctrlPr>
+                                            </m:sSubPr>
+                                            <m:e>
+                                              <m:r>
+                                                <w:rPr>
+                                                  <w:rFonts w:ascii="Cambria Math" w:hAnsi="Cambria Math"/>
+                                                </w:rPr>
+                                                <m:t>x</m:t>
+                                              </m:r>
+                                            </m:e>
+                                            <m:sub>
+                                              <m:r>
+                                                <w:rPr>
+                                                  <w:rFonts w:ascii="Cambria Math" w:hAnsi="Cambria Math"/>
+                                                </w:rPr>
+                                                <m:t>1</m:t>
+                                              </m:r>
+                                            </m:sub>
+                                          </m:sSub>
+                                        </m:sub>
+                                      </m:sSub>
+                                    </m:e>
+                                  </m:mr>
+                                  <m:mr>
+                                    <m:e>
+                                      <m:m>
+                                        <m:mPr>
+                                          <m:mcs>
+                                            <m:mc>
+                                              <m:mcPr>
+                                                <m:count m:val="1"/>
+                                                <m:mcJc m:val="center"/>
+                                              </m:mcPr>
+                                            </m:mc>
+                                          </m:mcs>
+                                          <m:ctrlPr>
+                                            <w:rPr>
+                                              <w:rFonts w:ascii="Cambria Math" w:hAnsi="Cambria Math"/>
+                                              <w:i/>
+                                            </w:rPr>
+                                          </m:ctrlPr>
+                                        </m:mPr>
+                                        <m:mr>
+                                          <m:e>
+                                            <m:r>
+                                              <w:rPr>
+                                                <w:rFonts w:ascii="Cambria Math" w:hAnsi="Cambria Math"/>
+                                              </w:rPr>
+                                              <m:t>⋮</m:t>
+                                            </m:r>
+                                          </m:e>
+                                        </m:mr>
+                                        <m:mr>
+                                          <m:e>
+                                            <m:r>
+                                              <w:rPr>
+                                                <w:rFonts w:ascii="Cambria Math" w:hAnsi="Cambria Math"/>
+                                              </w:rPr>
+                                              <m:t>∆</m:t>
+                                            </m:r>
+                                            <m:sSub>
+                                              <m:sSubPr>
+                                                <m:ctrlPr>
+                                                  <w:rPr>
+                                                    <w:rFonts w:ascii="Cambria Math" w:hAnsi="Cambria Math"/>
+                                                    <w:i/>
+                                                  </w:rPr>
+                                                </m:ctrlPr>
+                                              </m:sSubPr>
+                                              <m:e>
+                                                <m:r>
+                                                  <w:rPr>
+                                                    <w:rFonts w:ascii="Cambria Math" w:hAnsi="Cambria Math"/>
+                                                  </w:rPr>
+                                                  <m:t>S</m:t>
+                                                </m:r>
+                                              </m:e>
+                                              <m:sub>
+                                                <m:r>
+                                                  <w:rPr>
+                                                    <w:rFonts w:ascii="Cambria Math" w:hAnsi="Cambria Math"/>
+                                                  </w:rPr>
+                                                  <m:t>D,</m:t>
+                                                </m:r>
+                                                <m:sSub>
+                                                  <m:sSubPr>
+                                                    <m:ctrlPr>
+                                                      <w:rPr>
+                                                        <w:rFonts w:ascii="Cambria Math" w:hAnsi="Cambria Math"/>
+                                                        <w:i/>
+                                                      </w:rPr>
+                                                    </m:ctrlPr>
+                                                  </m:sSubPr>
+                                                  <m:e>
+                                                    <m:r>
+                                                      <w:rPr>
+                                                        <w:rFonts w:ascii="Cambria Math" w:hAnsi="Cambria Math"/>
+                                                      </w:rPr>
+                                                      <m:t>x</m:t>
+                                                    </m:r>
+                                                  </m:e>
+                                                  <m:sub>
+                                                    <m:sSub>
+                                                      <m:sSubPr>
+                                                        <m:ctrlPr>
+                                                          <w:rPr>
+                                                            <w:rFonts w:ascii="Cambria Math" w:hAnsi="Cambria Math"/>
+                                                            <w:i/>
+                                                          </w:rPr>
+                                                        </m:ctrlPr>
+                                                      </m:sSubPr>
+                                                      <m:e>
+                                                        <m:r>
+                                                          <w:rPr>
+                                                            <w:rFonts w:ascii="Cambria Math" w:hAnsi="Cambria Math"/>
+                                                          </w:rPr>
+                                                          <m:t>n</m:t>
+                                                        </m:r>
+                                                      </m:e>
+                                                      <m:sub>
+                                                        <m:r>
+                                                          <w:rPr>
+                                                            <w:rFonts w:ascii="Cambria Math" w:hAnsi="Cambria Math"/>
+                                                          </w:rPr>
+                                                          <m:t>S</m:t>
+                                                        </m:r>
+                                                      </m:sub>
+                                                    </m:sSub>
+                                                  </m:sub>
+                                                </m:sSub>
+                                              </m:sub>
+                                            </m:sSub>
+                                          </m:e>
+                                        </m:mr>
+                                      </m:m>
+                                    </m:e>
+                                  </m:mr>
+                                </m:m>
+                              </m:e>
+                            </m:mr>
+                          </m:m>
+                        </m:e>
+                      </m:mr>
+                    </m:m>
+                  </m:e>
+                </m:d>
+                <m:r>
+                  <w:rPr>
+                    <w:rFonts w:ascii="Cambria Math" w:hAnsi="Cambria Math"/>
+                  </w:rPr>
+                  <m:t>=</m:t>
+                </m:r>
+                <m:d>
+                  <m:dPr>
+                    <m:begChr m:val="["/>
+                    <m:endChr m:val="]"/>
+                    <m:ctrlPr>
+                      <w:rPr>
+                        <w:rFonts w:ascii="Cambria Math" w:hAnsi="Cambria Math"/>
+                        <w:i/>
+                      </w:rPr>
+                    </m:ctrlPr>
+                  </m:dPr>
+                  <m:e>
+                    <m:m>
+                      <m:mPr>
+                        <m:mcs>
+                          <m:mc>
+                            <m:mcPr>
+                              <m:count m:val="2"/>
+                              <m:mcJc m:val="center"/>
+                            </m:mcPr>
+                          </m:mc>
+                        </m:mcs>
+                        <m:ctrlPr>
+                          <w:rPr>
+                            <w:rFonts w:ascii="Cambria Math" w:hAnsi="Cambria Math"/>
+                            <w:i/>
+                          </w:rPr>
+                        </m:ctrlPr>
+                      </m:mPr>
+                      <m:mr>
+                        <m:e>
+                          <m:m>
+                            <m:mPr>
+                              <m:mcs>
+                                <m:mc>
+                                  <m:mcPr>
+                                    <m:count m:val="3"/>
+                                    <m:mcJc m:val="center"/>
+                                  </m:mcPr>
+                                </m:mc>
+                              </m:mcs>
+                              <m:ctrlPr>
+                                <w:rPr>
+                                  <w:rFonts w:ascii="Cambria Math" w:hAnsi="Cambria Math"/>
+                                  <w:i/>
+                                </w:rPr>
+                              </m:ctrlPr>
+                            </m:mPr>
+                            <m:mr>
+                              <m:e>
+                                <m:m>
+                                  <m:mPr>
+                                    <m:mcs>
+                                      <m:mc>
+                                        <m:mcPr>
+                                          <m:count m:val="3"/>
+                                          <m:mcJc m:val="center"/>
+                                        </m:mcPr>
+                                      </m:mc>
+                                    </m:mcs>
+                                    <m:ctrlPr>
+                                      <w:rPr>
+                                        <w:rFonts w:ascii="Cambria Math" w:hAnsi="Cambria Math"/>
+                                        <w:i/>
+                                      </w:rPr>
+                                    </m:ctrlPr>
+                                  </m:mPr>
+                                  <m:mr>
+                                    <m:e>
+                                      <m:m>
+                                        <m:mPr>
+                                          <m:mcs>
+                                            <m:mc>
+                                              <m:mcPr>
+                                                <m:count m:val="3"/>
+                                                <m:mcJc m:val="center"/>
+                                              </m:mcPr>
+                                            </m:mc>
+                                          </m:mcs>
+                                          <m:ctrlPr>
+                                            <w:rPr>
+                                              <w:rFonts w:ascii="Cambria Math" w:hAnsi="Cambria Math"/>
+                                              <w:i/>
+                                            </w:rPr>
+                                          </m:ctrlPr>
+                                        </m:mPr>
+                                        <m:mr>
+                                          <m:e>
+                                            <m:m>
+                                              <m:mPr>
+                                                <m:mcs>
+                                                  <m:mc>
+                                                    <m:mcPr>
+                                                      <m:count m:val="1"/>
+                                                      <m:mcJc m:val="center"/>
+                                                    </m:mcPr>
+                                                  </m:mc>
+                                                </m:mcs>
+                                                <m:ctrlPr>
+                                                  <w:rPr>
+                                                    <w:rFonts w:ascii="Cambria Math" w:hAnsi="Cambria Math"/>
+                                                    <w:i/>
+                                                  </w:rPr>
+                                                </m:ctrlPr>
+                                              </m:mPr>
+                                              <m:mr>
+                                                <m:e>
+                                                  <m:r>
+                                                    <w:rPr>
+                                                      <w:rFonts w:ascii="Cambria Math" w:hAnsi="Cambria Math"/>
+                                                    </w:rPr>
+                                                    <m:t>0</m:t>
+                                                  </m:r>
+                                                </m:e>
+                                              </m:mr>
+                                              <m:mr>
+                                                <m:e>
+                                                  <m:r>
+                                                    <w:rPr>
+                                                      <w:rFonts w:ascii="Cambria Math" w:hAnsi="Cambria Math"/>
+                                                    </w:rPr>
+                                                    <m:t>0</m:t>
+                                                  </m:r>
+                                                </m:e>
+                                              </m:mr>
+                                              <m:mr>
+                                                <m:e>
+                                                  <m:m>
+                                                    <m:mPr>
+                                                      <m:mcs>
+                                                        <m:mc>
+                                                          <m:mcPr>
+                                                            <m:count m:val="1"/>
+                                                            <m:mcJc m:val="center"/>
+                                                          </m:mcPr>
+                                                        </m:mc>
+                                                      </m:mcs>
+                                                      <m:ctrlPr>
+                                                        <w:rPr>
+                                                          <w:rFonts w:ascii="Cambria Math" w:hAnsi="Cambria Math"/>
+                                                          <w:i/>
+                                                        </w:rPr>
+                                                      </m:ctrlPr>
+                                                    </m:mPr>
+                                                    <m:mr>
+                                                      <m:e>
+                                                        <m:r>
+                                                          <w:rPr>
+                                                            <w:rFonts w:ascii="Cambria Math" w:hAnsi="Cambria Math"/>
+                                                          </w:rPr>
+                                                          <m:t>0</m:t>
+                                                        </m:r>
+                                                      </m:e>
+                                                    </m:mr>
+                                                    <m:mr>
+                                                      <m:e>
+                                                        <m:r>
+                                                          <w:rPr>
+                                                            <w:rFonts w:ascii="Cambria Math" w:hAnsi="Cambria Math"/>
+                                                          </w:rPr>
+                                                          <m:t>0</m:t>
+                                                        </m:r>
+                                                      </m:e>
+                                                    </m:mr>
+                                                    <m:mr>
+                                                      <m:e>
+                                                        <m:m>
+                                                          <m:mPr>
+                                                            <m:mcs>
+                                                              <m:mc>
+                                                                <m:mcPr>
+                                                                  <m:count m:val="1"/>
+                                                                  <m:mcJc m:val="center"/>
+                                                                </m:mcPr>
+                                                              </m:mc>
+                                                            </m:mcs>
+                                                            <m:ctrlPr>
+                                                              <w:rPr>
+                                                                <w:rFonts w:ascii="Cambria Math" w:hAnsi="Cambria Math"/>
+                                                                <w:i/>
+                                                              </w:rPr>
+                                                            </m:ctrlPr>
+                                                          </m:mPr>
+                                                          <m:mr>
+                                                            <m:e>
+                                                              <m:r>
+                                                                <w:rPr>
+                                                                  <w:rFonts w:ascii="Cambria Math" w:hAnsi="Cambria Math"/>
+                                                                </w:rPr>
+                                                                <m:t>1</m:t>
+                                                              </m:r>
+                                                            </m:e>
+                                                          </m:mr>
+                                                          <m:mr>
+                                                            <m:e>
+                                                              <m:r>
+                                                                <w:rPr>
+                                                                  <w:rFonts w:ascii="Cambria Math" w:hAnsi="Cambria Math"/>
+                                                                </w:rPr>
+                                                                <m:t>1</m:t>
+                                                              </m:r>
+                                                            </m:e>
+                                                          </m:mr>
+                                                          <m:mr>
+                                                            <m:e>
+                                                              <m:m>
+                                                                <m:mPr>
+                                                                  <m:mcs>
+                                                                    <m:mc>
+                                                                      <m:mcPr>
+                                                                        <m:count m:val="1"/>
+                                                                        <m:mcJc m:val="center"/>
+                                                                      </m:mcPr>
+                                                                    </m:mc>
+                                                                  </m:mcs>
+                                                                  <m:ctrlPr>
+                                                                    <w:rPr>
+                                                                      <w:rFonts w:ascii="Cambria Math" w:hAnsi="Cambria Math"/>
+                                                                      <w:i/>
+                                                                    </w:rPr>
+                                                                  </m:ctrlPr>
+                                                                </m:mPr>
+                                                                <m:mr>
+                                                                  <m:e>
+                                                                    <m:r>
+                                                                      <w:rPr>
+                                                                        <w:rFonts w:ascii="Cambria Math" w:hAnsi="Cambria Math"/>
+                                                                      </w:rPr>
+                                                                      <m:t>⋮</m:t>
+                                                                    </m:r>
+                                                                  </m:e>
+                                                                </m:mr>
+                                                                <m:mr>
+                                                                  <m:e>
+                                                                    <m:r>
+                                                                      <w:rPr>
+                                                                        <w:rFonts w:ascii="Cambria Math" w:hAnsi="Cambria Math"/>
+                                                                      </w:rPr>
+                                                                      <m:t>1</m:t>
+                                                                    </m:r>
+                                                                  </m:e>
+                                                                </m:mr>
+                                                              </m:m>
+                                                            </m:e>
+                                                          </m:mr>
+                                                        </m:m>
+                                                      </m:e>
+                                                    </m:mr>
+                                                  </m:m>
+                                                </m:e>
+                                              </m:mr>
+                                            </m:m>
+                                          </m:e>
+                                          <m:e>
+                                            <m:m>
+                                              <m:mPr>
+                                                <m:mcs>
+                                                  <m:mc>
+                                                    <m:mcPr>
+                                                      <m:count m:val="1"/>
+                                                      <m:mcJc m:val="center"/>
+                                                    </m:mcPr>
+                                                  </m:mc>
+                                                </m:mcs>
+                                                <m:ctrlPr>
+                                                  <w:rPr>
+                                                    <w:rFonts w:ascii="Cambria Math" w:hAnsi="Cambria Math"/>
+                                                    <w:i/>
+                                                  </w:rPr>
+                                                </m:ctrlPr>
+                                              </m:mPr>
+                                              <m:mr>
+                                                <m:e>
+                                                  <m:r>
+                                                    <w:rPr>
+                                                      <w:rFonts w:ascii="Cambria Math" w:hAnsi="Cambria Math"/>
+                                                    </w:rPr>
+                                                    <m:t>0</m:t>
+                                                  </m:r>
+                                                </m:e>
+                                              </m:mr>
+                                              <m:mr>
+                                                <m:e>
+                                                  <m:r>
+                                                    <w:rPr>
+                                                      <w:rFonts w:ascii="Cambria Math" w:hAnsi="Cambria Math"/>
+                                                    </w:rPr>
+                                                    <m:t>0</m:t>
+                                                  </m:r>
+                                                </m:e>
+                                              </m:mr>
+                                              <m:mr>
+                                                <m:e>
+                                                  <m:m>
+                                                    <m:mPr>
+                                                      <m:mcs>
+                                                        <m:mc>
+                                                          <m:mcPr>
+                                                            <m:count m:val="1"/>
+                                                            <m:mcJc m:val="center"/>
+                                                          </m:mcPr>
+                                                        </m:mc>
+                                                      </m:mcs>
+                                                      <m:ctrlPr>
+                                                        <w:rPr>
+                                                          <w:rFonts w:ascii="Cambria Math" w:hAnsi="Cambria Math"/>
+                                                          <w:i/>
+                                                        </w:rPr>
+                                                      </m:ctrlPr>
+                                                    </m:mPr>
+                                                    <m:mr>
+                                                      <m:e>
+                                                        <m:r>
+                                                          <w:rPr>
+                                                            <w:rFonts w:ascii="Cambria Math" w:hAnsi="Cambria Math"/>
+                                                          </w:rPr>
+                                                          <m:t>0</m:t>
+                                                        </m:r>
+                                                      </m:e>
+                                                    </m:mr>
+                                                    <m:mr>
+                                                      <m:e>
+                                                        <m:r>
+                                                          <w:rPr>
+                                                            <w:rFonts w:ascii="Cambria Math" w:hAnsi="Cambria Math"/>
+                                                          </w:rPr>
+                                                          <m:t>0</m:t>
+                                                        </m:r>
+                                                      </m:e>
+                                                    </m:mr>
+                                                    <m:mr>
+                                                      <m:e>
+                                                        <m:m>
+                                                          <m:mPr>
+                                                            <m:mcs>
+                                                              <m:mc>
+                                                                <m:mcPr>
+                                                                  <m:count m:val="1"/>
+                                                                  <m:mcJc m:val="center"/>
+                                                                </m:mcPr>
+                                                              </m:mc>
+                                                            </m:mcs>
+                                                            <m:ctrlPr>
+                                                              <w:rPr>
+                                                                <w:rFonts w:ascii="Cambria Math" w:hAnsi="Cambria Math"/>
+                                                                <w:i/>
+                                                              </w:rPr>
+                                                            </m:ctrlPr>
+                                                          </m:mPr>
+                                                          <m:mr>
+                                                            <m:e>
+                                                              <m:sSub>
+                                                                <m:sSubPr>
+                                                                  <m:ctrlPr>
+                                                                    <w:rPr>
+                                                                      <w:rFonts w:ascii="Cambria Math" w:hAnsi="Cambria Math"/>
+                                                                      <w:i/>
+                                                                    </w:rPr>
+                                                                  </m:ctrlPr>
+                                                                </m:sSubPr>
+                                                                <m:e>
+                                                                  <m:r>
+                                                                    <w:rPr>
+                                                                      <w:rFonts w:ascii="Cambria Math" w:hAnsi="Cambria Math"/>
+                                                                    </w:rPr>
+                                                                    <m:t>X</m:t>
+                                                                  </m:r>
+                                                                </m:e>
+                                                                <m:sub>
+                                                                  <m:r>
+                                                                    <w:rPr>
+                                                                      <w:rFonts w:ascii="Cambria Math" w:hAnsi="Cambria Math"/>
+                                                                    </w:rPr>
+                                                                    <m:t>0</m:t>
+                                                                  </m:r>
+                                                                </m:sub>
+                                                              </m:sSub>
+                                                            </m:e>
+                                                          </m:mr>
+                                                          <m:mr>
+                                                            <m:e>
+                                                              <m:r>
+                                                                <w:rPr>
+                                                                  <w:rFonts w:ascii="Cambria Math" w:hAnsi="Cambria Math"/>
+                                                                </w:rPr>
+                                                                <m:t>1</m:t>
+                                                              </m:r>
+                                                            </m:e>
+                                                          </m:mr>
+                                                          <m:mr>
+                                                            <m:e>
+                                                              <m:m>
+                                                                <m:mPr>
+                                                                  <m:mcs>
+                                                                    <m:mc>
+                                                                      <m:mcPr>
+                                                                        <m:count m:val="1"/>
+                                                                        <m:mcJc m:val="center"/>
+                                                                      </m:mcPr>
+                                                                    </m:mc>
+                                                                  </m:mcs>
+                                                                  <m:ctrlPr>
+                                                                    <w:rPr>
+                                                                      <w:rFonts w:ascii="Cambria Math" w:hAnsi="Cambria Math"/>
+                                                                      <w:i/>
+                                                                    </w:rPr>
+                                                                  </m:ctrlPr>
+                                                                </m:mPr>
+                                                                <m:mr>
+                                                                  <m:e>
+                                                                    <m:r>
+                                                                      <w:rPr>
+                                                                        <w:rFonts w:ascii="Cambria Math" w:hAnsi="Cambria Math"/>
+                                                                      </w:rPr>
+                                                                      <m:t>⋮</m:t>
+                                                                    </m:r>
+                                                                  </m:e>
+                                                                </m:mr>
+                                                                <m:mr>
+                                                                  <m:e>
+                                                                    <m:r>
+                                                                      <w:rPr>
+                                                                        <w:rFonts w:ascii="Cambria Math" w:hAnsi="Cambria Math"/>
+                                                                      </w:rPr>
+                                                                      <m:t>1</m:t>
+                                                                    </m:r>
+                                                                  </m:e>
+                                                                </m:mr>
+                                                              </m:m>
+                                                            </m:e>
+                                                          </m:mr>
+                                                        </m:m>
+                                                      </m:e>
+                                                    </m:mr>
+                                                  </m:m>
+                                                </m:e>
+                                              </m:mr>
+                                            </m:m>
+                                          </m:e>
+                                          <m:e>
+                                            <m:m>
+                                              <m:mPr>
+                                                <m:mcs>
+                                                  <m:mc>
+                                                    <m:mcPr>
+                                                      <m:count m:val="1"/>
+                                                      <m:mcJc m:val="center"/>
+                                                    </m:mcPr>
+                                                  </m:mc>
+                                                </m:mcs>
+                                                <m:ctrlPr>
+                                                  <w:rPr>
+                                                    <w:rFonts w:ascii="Cambria Math" w:hAnsi="Cambria Math"/>
+                                                    <w:i/>
+                                                  </w:rPr>
+                                                </m:ctrlPr>
+                                              </m:mPr>
+                                              <m:mr>
+                                                <m:e>
+                                                  <m:r>
+                                                    <w:rPr>
+                                                      <w:rFonts w:ascii="Cambria Math" w:hAnsi="Cambria Math"/>
+                                                    </w:rPr>
+                                                    <m:t>0</m:t>
+                                                  </m:r>
+                                                </m:e>
+                                              </m:mr>
+                                              <m:mr>
+                                                <m:e>
+                                                  <m:r>
+                                                    <w:rPr>
+                                                      <w:rFonts w:ascii="Cambria Math" w:hAnsi="Cambria Math"/>
+                                                    </w:rPr>
+                                                    <m:t>0</m:t>
+                                                  </m:r>
+                                                </m:e>
+                                              </m:mr>
+                                              <m:mr>
+                                                <m:e>
+                                                  <m:m>
+                                                    <m:mPr>
+                                                      <m:mcs>
+                                                        <m:mc>
+                                                          <m:mcPr>
+                                                            <m:count m:val="1"/>
+                                                            <m:mcJc m:val="center"/>
+                                                          </m:mcPr>
+                                                        </m:mc>
+                                                      </m:mcs>
+                                                      <m:ctrlPr>
+                                                        <w:rPr>
+                                                          <w:rFonts w:ascii="Cambria Math" w:hAnsi="Cambria Math"/>
+                                                          <w:i/>
+                                                        </w:rPr>
+                                                      </m:ctrlPr>
+                                                    </m:mPr>
+                                                    <m:mr>
+                                                      <m:e>
+                                                        <m:r>
+                                                          <w:rPr>
+                                                            <w:rFonts w:ascii="Cambria Math" w:hAnsi="Cambria Math"/>
+                                                          </w:rPr>
+                                                          <m:t>0</m:t>
+                                                        </m:r>
+                                                      </m:e>
+                                                    </m:mr>
+                                                    <m:mr>
+                                                      <m:e>
+                                                        <m:r>
+                                                          <w:rPr>
+                                                            <w:rFonts w:ascii="Cambria Math" w:hAnsi="Cambria Math"/>
+                                                          </w:rPr>
+                                                          <m:t>0</m:t>
+                                                        </m:r>
+                                                      </m:e>
+                                                    </m:mr>
+                                                    <m:mr>
+                                                      <m:e>
+                                                        <m:m>
+                                                          <m:mPr>
+                                                            <m:mcs>
+                                                              <m:mc>
+                                                                <m:mcPr>
+                                                                  <m:count m:val="1"/>
+                                                                  <m:mcJc m:val="center"/>
+                                                                </m:mcPr>
+                                                              </m:mc>
+                                                            </m:mcs>
+                                                            <m:ctrlPr>
+                                                              <w:rPr>
+                                                                <w:rFonts w:ascii="Cambria Math" w:hAnsi="Cambria Math"/>
+                                                                <w:i/>
+                                                              </w:rPr>
+                                                            </m:ctrlPr>
+                                                          </m:mPr>
+                                                          <m:mr>
+                                                            <m:e>
+                                                              <m:r>
+                                                                <w:rPr>
+                                                                  <w:rFonts w:ascii="Cambria Math" w:hAnsi="Cambria Math"/>
+                                                                </w:rPr>
+                                                                <m:t>1</m:t>
+                                                              </m:r>
+                                                            </m:e>
+                                                          </m:mr>
+                                                          <m:mr>
+                                                            <m:e>
+                                                              <m:r>
+                                                                <w:rPr>
+                                                                  <w:rFonts w:ascii="Cambria Math" w:hAnsi="Cambria Math"/>
+                                                                </w:rPr>
+                                                                <m:t>1</m:t>
+                                                              </m:r>
+                                                            </m:e>
+                                                          </m:mr>
+                                                          <m:mr>
+                                                            <m:e>
+                                                              <m:m>
+                                                                <m:mPr>
+                                                                  <m:mcs>
+                                                                    <m:mc>
+                                                                      <m:mcPr>
+                                                                        <m:count m:val="1"/>
+                                                                        <m:mcJc m:val="center"/>
+                                                                      </m:mcPr>
+                                                                    </m:mc>
+                                                                  </m:mcs>
+                                                                  <m:ctrlPr>
+                                                                    <w:rPr>
+                                                                      <w:rFonts w:ascii="Cambria Math" w:hAnsi="Cambria Math"/>
+                                                                      <w:i/>
+                                                                    </w:rPr>
+                                                                  </m:ctrlPr>
+                                                                </m:mPr>
+                                                                <m:mr>
+                                                                  <m:e>
+                                                                    <m:r>
+                                                                      <w:rPr>
+                                                                        <w:rFonts w:ascii="Cambria Math" w:hAnsi="Cambria Math"/>
+                                                                      </w:rPr>
+                                                                      <m:t>⋮</m:t>
+                                                                    </m:r>
+                                                                  </m:e>
+                                                                </m:mr>
+                                                                <m:mr>
+                                                                  <m:e>
+                                                                    <m:r>
+                                                                      <w:rPr>
+                                                                        <w:rFonts w:ascii="Cambria Math" w:hAnsi="Cambria Math"/>
+                                                                      </w:rPr>
+                                                                      <m:t>1</m:t>
+                                                                    </m:r>
+                                                                  </m:e>
+                                                                </m:mr>
+                                                              </m:m>
+                                                            </m:e>
+                                                          </m:mr>
+                                                        </m:m>
+                                                      </m:e>
+                                                    </m:mr>
+                                                  </m:m>
+                                                </m:e>
+                                              </m:mr>
+                                            </m:m>
+                                          </m:e>
+                                        </m:mr>
+                                      </m:m>
+                                    </m:e>
+                                    <m:e>
+                                      <m:m>
+                                        <m:mPr>
+                                          <m:mcs>
+                                            <m:mc>
+                                              <m:mcPr>
+                                                <m:count m:val="1"/>
+                                                <m:mcJc m:val="center"/>
+                                              </m:mcPr>
+                                            </m:mc>
+                                          </m:mcs>
+                                          <m:ctrlPr>
+                                            <w:rPr>
+                                              <w:rFonts w:ascii="Cambria Math" w:hAnsi="Cambria Math"/>
+                                              <w:i/>
+                                            </w:rPr>
+                                          </m:ctrlPr>
+                                        </m:mPr>
+                                        <m:mr>
+                                          <m:e>
+                                            <m:r>
+                                              <w:rPr>
+                                                <w:rFonts w:ascii="Cambria Math" w:hAnsi="Cambria Math"/>
+                                              </w:rPr>
+                                              <m:t>0</m:t>
+                                            </m:r>
+                                          </m:e>
+                                        </m:mr>
+                                        <m:mr>
+                                          <m:e>
+                                            <m:r>
+                                              <w:rPr>
+                                                <w:rFonts w:ascii="Cambria Math" w:hAnsi="Cambria Math"/>
+                                              </w:rPr>
+                                              <m:t>0</m:t>
+                                            </m:r>
+                                          </m:e>
+                                        </m:mr>
+                                        <m:mr>
+                                          <m:e>
+                                            <m:m>
+                                              <m:mPr>
+                                                <m:mcs>
+                                                  <m:mc>
+                                                    <m:mcPr>
+                                                      <m:count m:val="1"/>
+                                                      <m:mcJc m:val="center"/>
+                                                    </m:mcPr>
+                                                  </m:mc>
+                                                </m:mcs>
+                                                <m:ctrlPr>
+                                                  <w:rPr>
+                                                    <w:rFonts w:ascii="Cambria Math" w:hAnsi="Cambria Math"/>
+                                                    <w:i/>
+                                                  </w:rPr>
+                                                </m:ctrlPr>
+                                              </m:mPr>
+                                              <m:mr>
+                                                <m:e>
+                                                  <m:r>
+                                                    <w:rPr>
+                                                      <w:rFonts w:ascii="Cambria Math" w:hAnsi="Cambria Math"/>
+                                                    </w:rPr>
+                                                    <m:t>0</m:t>
+                                                  </m:r>
+                                                </m:e>
+                                              </m:mr>
+                                              <m:mr>
+                                                <m:e>
+                                                  <m:r>
+                                                    <w:rPr>
+                                                      <w:rFonts w:ascii="Cambria Math" w:hAnsi="Cambria Math"/>
+                                                    </w:rPr>
+                                                    <m:t>0</m:t>
+                                                  </m:r>
+                                                </m:e>
+                                              </m:mr>
+                                              <m:mr>
+                                                <m:e>
+                                                  <m:m>
+                                                    <m:mPr>
+                                                      <m:mcs>
+                                                        <m:mc>
+                                                          <m:mcPr>
+                                                            <m:count m:val="1"/>
+                                                            <m:mcJc m:val="center"/>
+                                                          </m:mcPr>
+                                                        </m:mc>
+                                                      </m:mcs>
+                                                      <m:ctrlPr>
+                                                        <w:rPr>
+                                                          <w:rFonts w:ascii="Cambria Math" w:hAnsi="Cambria Math"/>
+                                                          <w:i/>
+                                                        </w:rPr>
+                                                      </m:ctrlPr>
+                                                    </m:mPr>
+                                                    <m:mr>
+                                                      <m:e>
+                                                        <m:r>
+                                                          <w:rPr>
+                                                            <w:rFonts w:ascii="Cambria Math" w:hAnsi="Cambria Math"/>
+                                                          </w:rPr>
+                                                          <m:t>1</m:t>
+                                                        </m:r>
+                                                      </m:e>
+                                                    </m:mr>
+                                                    <m:mr>
+                                                      <m:e>
+                                                        <m:r>
+                                                          <w:rPr>
+                                                            <w:rFonts w:ascii="Cambria Math" w:hAnsi="Cambria Math"/>
+                                                          </w:rPr>
+                                                          <m:t>1</m:t>
+                                                        </m:r>
+                                                      </m:e>
+                                                    </m:mr>
+                                                    <m:mr>
+                                                      <m:e>
+                                                        <m:m>
+                                                          <m:mPr>
+                                                            <m:mcs>
+                                                              <m:mc>
+                                                                <m:mcPr>
+                                                                  <m:count m:val="1"/>
+                                                                  <m:mcJc m:val="center"/>
+                                                                </m:mcPr>
+                                                              </m:mc>
+                                                            </m:mcs>
+                                                            <m:ctrlPr>
+                                                              <w:rPr>
+                                                                <w:rFonts w:ascii="Cambria Math" w:hAnsi="Cambria Math"/>
+                                                                <w:i/>
+                                                              </w:rPr>
+                                                            </m:ctrlPr>
+                                                          </m:mPr>
+                                                          <m:mr>
+                                                            <m:e>
+                                                              <m:r>
+                                                                <w:rPr>
+                                                                  <w:rFonts w:ascii="Cambria Math" w:hAnsi="Cambria Math"/>
+                                                                </w:rPr>
+                                                                <m:t>⋮</m:t>
+                                                              </m:r>
+                                                            </m:e>
+                                                          </m:mr>
+                                                          <m:mr>
+                                                            <m:e>
+                                                              <m:r>
+                                                                <w:rPr>
+                                                                  <w:rFonts w:ascii="Cambria Math" w:hAnsi="Cambria Math"/>
+                                                                </w:rPr>
+                                                                <m:t>1</m:t>
+                                                              </m:r>
+                                                            </m:e>
+                                                          </m:mr>
+                                                        </m:m>
+                                                      </m:e>
+                                                    </m:mr>
+                                                  </m:m>
+                                                </m:e>
+                                              </m:mr>
+                                            </m:m>
+                                          </m:e>
+                                        </m:mr>
+                                      </m:m>
+                                    </m:e>
+                                    <m:e>
+                                      <m:m>
+                                        <m:mPr>
+                                          <m:mcs>
+                                            <m:mc>
+                                              <m:mcPr>
+                                                <m:count m:val="1"/>
+                                                <m:mcJc m:val="center"/>
+                                              </m:mcPr>
+                                            </m:mc>
+                                          </m:mcs>
+                                          <m:ctrlPr>
+                                            <w:rPr>
+                                              <w:rFonts w:ascii="Cambria Math" w:hAnsi="Cambria Math"/>
+                                              <w:i/>
+                                            </w:rPr>
+                                          </m:ctrlPr>
+                                        </m:mPr>
+                                        <m:mr>
+                                          <m:e>
+                                            <m:r>
+                                              <w:rPr>
+                                                <w:rFonts w:ascii="Cambria Math" w:hAnsi="Cambria Math"/>
+                                              </w:rPr>
+                                              <m:t>0</m:t>
+                                            </m:r>
+                                          </m:e>
+                                        </m:mr>
+                                        <m:mr>
+                                          <m:e>
+                                            <m:r>
+                                              <w:rPr>
+                                                <w:rFonts w:ascii="Cambria Math" w:hAnsi="Cambria Math"/>
+                                              </w:rPr>
+                                              <m:t>0</m:t>
+                                            </m:r>
+                                          </m:e>
+                                        </m:mr>
+                                        <m:mr>
+                                          <m:e>
+                                            <m:m>
+                                              <m:mPr>
+                                                <m:mcs>
+                                                  <m:mc>
+                                                    <m:mcPr>
+                                                      <m:count m:val="1"/>
+                                                      <m:mcJc m:val="center"/>
+                                                    </m:mcPr>
+                                                  </m:mc>
+                                                </m:mcs>
+                                                <m:ctrlPr>
+                                                  <w:rPr>
+                                                    <w:rFonts w:ascii="Cambria Math" w:hAnsi="Cambria Math"/>
+                                                    <w:i/>
+                                                  </w:rPr>
+                                                </m:ctrlPr>
+                                              </m:mPr>
+                                              <m:mr>
+                                                <m:e>
+                                                  <m:r>
+                                                    <w:rPr>
+                                                      <w:rFonts w:ascii="Cambria Math" w:hAnsi="Cambria Math"/>
+                                                    </w:rPr>
+                                                    <m:t>0</m:t>
+                                                  </m:r>
+                                                </m:e>
+                                              </m:mr>
+                                              <m:mr>
+                                                <m:e>
+                                                  <m:r>
+                                                    <w:rPr>
+                                                      <w:rFonts w:ascii="Cambria Math" w:hAnsi="Cambria Math"/>
+                                                    </w:rPr>
+                                                    <m:t>0</m:t>
+                                                  </m:r>
+                                                </m:e>
+                                              </m:mr>
+                                              <m:mr>
+                                                <m:e>
+                                                  <m:m>
+                                                    <m:mPr>
+                                                      <m:mcs>
+                                                        <m:mc>
+                                                          <m:mcPr>
+                                                            <m:count m:val="1"/>
+                                                            <m:mcJc m:val="center"/>
+                                                          </m:mcPr>
+                                                        </m:mc>
+                                                      </m:mcs>
+                                                      <m:ctrlPr>
+                                                        <w:rPr>
+                                                          <w:rFonts w:ascii="Cambria Math" w:hAnsi="Cambria Math"/>
+                                                          <w:i/>
+                                                        </w:rPr>
+                                                      </m:ctrlPr>
+                                                    </m:mPr>
+                                                    <m:mr>
+                                                      <m:e>
+                                                        <m:r>
+                                                          <w:rPr>
+                                                            <w:rFonts w:ascii="Cambria Math" w:hAnsi="Cambria Math"/>
+                                                          </w:rPr>
+                                                          <m:t>1</m:t>
+                                                        </m:r>
+                                                      </m:e>
+                                                    </m:mr>
+                                                    <m:mr>
+                                                      <m:e>
+                                                        <m:r>
+                                                          <w:rPr>
+                                                            <w:rFonts w:ascii="Cambria Math" w:hAnsi="Cambria Math"/>
+                                                          </w:rPr>
+                                                          <m:t>1</m:t>
+                                                        </m:r>
+                                                      </m:e>
+                                                    </m:mr>
+                                                    <m:mr>
+                                                      <m:e>
+                                                        <m:m>
+                                                          <m:mPr>
+                                                            <m:mcs>
+                                                              <m:mc>
+                                                                <m:mcPr>
+                                                                  <m:count m:val="1"/>
+                                                                  <m:mcJc m:val="center"/>
+                                                                </m:mcPr>
+                                                              </m:mc>
+                                                            </m:mcs>
+                                                            <m:ctrlPr>
+                                                              <w:rPr>
+                                                                <w:rFonts w:ascii="Cambria Math" w:hAnsi="Cambria Math"/>
+                                                                <w:i/>
+                                                              </w:rPr>
+                                                            </m:ctrlPr>
+                                                          </m:mPr>
+                                                          <m:mr>
+                                                            <m:e>
+                                                              <m:r>
+                                                                <w:rPr>
+                                                                  <w:rFonts w:ascii="Cambria Math" w:hAnsi="Cambria Math"/>
+                                                                </w:rPr>
+                                                                <m:t>⋮</m:t>
+                                                              </m:r>
+                                                            </m:e>
+                                                          </m:mr>
+                                                          <m:mr>
+                                                            <m:e>
+                                                              <m:r>
+                                                                <w:rPr>
+                                                                  <w:rFonts w:ascii="Cambria Math" w:hAnsi="Cambria Math"/>
+                                                                </w:rPr>
+                                                                <m:t>1</m:t>
+                                                              </m:r>
+                                                            </m:e>
+                                                          </m:mr>
+                                                        </m:m>
+                                                      </m:e>
+                                                    </m:mr>
+                                                  </m:m>
+                                                </m:e>
+                                              </m:mr>
+                                            </m:m>
+                                          </m:e>
+                                        </m:mr>
+                                      </m:m>
+                                    </m:e>
+                                  </m:mr>
+                                </m:m>
+                              </m:e>
+                              <m:e>
+                                <m:m>
+                                  <m:mPr>
+                                    <m:mcs>
+                                      <m:mc>
+                                        <m:mcPr>
+                                          <m:count m:val="1"/>
+                                          <m:mcJc m:val="center"/>
+                                        </m:mcPr>
+                                      </m:mc>
+                                    </m:mcs>
+                                    <m:ctrlPr>
+                                      <w:rPr>
+                                        <w:rFonts w:ascii="Cambria Math" w:hAnsi="Cambria Math"/>
+                                        <w:i/>
+                                      </w:rPr>
+                                    </m:ctrlPr>
+                                  </m:mPr>
+                                  <m:mr>
+                                    <m:e>
+                                      <m:r>
+                                        <w:rPr>
+                                          <w:rFonts w:ascii="Cambria Math" w:hAnsi="Cambria Math"/>
+                                        </w:rPr>
+                                        <m:t>0</m:t>
+                                      </m:r>
+                                    </m:e>
+                                  </m:mr>
+                                  <m:mr>
+                                    <m:e>
+                                      <m:r>
+                                        <w:rPr>
+                                          <w:rFonts w:ascii="Cambria Math" w:hAnsi="Cambria Math"/>
+                                        </w:rPr>
+                                        <m:t>0</m:t>
+                                      </m:r>
+                                    </m:e>
+                                  </m:mr>
+                                  <m:mr>
+                                    <m:e>
+                                      <m:m>
+                                        <m:mPr>
+                                          <m:mcs>
+                                            <m:mc>
+                                              <m:mcPr>
+                                                <m:count m:val="1"/>
+                                                <m:mcJc m:val="center"/>
+                                              </m:mcPr>
+                                            </m:mc>
+                                          </m:mcs>
+                                          <m:ctrlPr>
+                                            <w:rPr>
+                                              <w:rFonts w:ascii="Cambria Math" w:hAnsi="Cambria Math"/>
+                                              <w:i/>
+                                            </w:rPr>
+                                          </m:ctrlPr>
+                                        </m:mPr>
+                                        <m:mr>
+                                          <m:e>
+                                            <m:r>
+                                              <w:rPr>
+                                                <w:rFonts w:ascii="Cambria Math" w:hAnsi="Cambria Math"/>
+                                              </w:rPr>
+                                              <m:t>0</m:t>
+                                            </m:r>
+                                          </m:e>
+                                        </m:mr>
+                                        <m:mr>
+                                          <m:e>
+                                            <m:r>
+                                              <w:rPr>
+                                                <w:rFonts w:ascii="Cambria Math" w:hAnsi="Cambria Math"/>
+                                              </w:rPr>
+                                              <m:t>0</m:t>
+                                            </m:r>
+                                          </m:e>
+                                        </m:mr>
+                                        <m:mr>
+                                          <m:e>
+                                            <m:m>
+                                              <m:mPr>
+                                                <m:mcs>
+                                                  <m:mc>
+                                                    <m:mcPr>
+                                                      <m:count m:val="1"/>
+                                                      <m:mcJc m:val="center"/>
+                                                    </m:mcPr>
+                                                  </m:mc>
+                                                </m:mcs>
+                                                <m:ctrlPr>
+                                                  <w:rPr>
+                                                    <w:rFonts w:ascii="Cambria Math" w:hAnsi="Cambria Math"/>
+                                                    <w:i/>
+                                                  </w:rPr>
+                                                </m:ctrlPr>
+                                              </m:mPr>
+                                              <m:mr>
+                                                <m:e>
+                                                  <m:r>
+                                                    <w:rPr>
+                                                      <w:rFonts w:ascii="Cambria Math" w:hAnsi="Cambria Math"/>
+                                                    </w:rPr>
+                                                    <m:t>1</m:t>
+                                                  </m:r>
+                                                </m:e>
+                                              </m:mr>
+                                              <m:mr>
+                                                <m:e>
+                                                  <m:r>
+                                                    <w:rPr>
+                                                      <w:rFonts w:ascii="Cambria Math" w:hAnsi="Cambria Math"/>
+                                                    </w:rPr>
+                                                    <m:t>1</m:t>
+                                                  </m:r>
+                                                </m:e>
+                                              </m:mr>
+                                              <m:mr>
+                                                <m:e>
+                                                  <m:m>
+                                                    <m:mPr>
+                                                      <m:mcs>
+                                                        <m:mc>
+                                                          <m:mcPr>
+                                                            <m:count m:val="1"/>
+                                                            <m:mcJc m:val="center"/>
+                                                          </m:mcPr>
+                                                        </m:mc>
+                                                      </m:mcs>
+                                                      <m:ctrlPr>
+                                                        <w:rPr>
+                                                          <w:rFonts w:ascii="Cambria Math" w:hAnsi="Cambria Math"/>
+                                                          <w:i/>
+                                                        </w:rPr>
+                                                      </m:ctrlPr>
+                                                    </m:mPr>
+                                                    <m:mr>
+                                                      <m:e>
+                                                        <m:r>
+                                                          <w:rPr>
+                                                            <w:rFonts w:ascii="Cambria Math" w:hAnsi="Cambria Math"/>
+                                                          </w:rPr>
+                                                          <m:t>⋮</m:t>
+                                                        </m:r>
+                                                      </m:e>
+                                                    </m:mr>
+                                                    <m:mr>
+                                                      <m:e>
+                                                        <m:r>
+                                                          <w:rPr>
+                                                            <w:rFonts w:ascii="Cambria Math" w:hAnsi="Cambria Math"/>
+                                                          </w:rPr>
+                                                          <m:t>1</m:t>
+                                                        </m:r>
+                                                      </m:e>
+                                                    </m:mr>
+                                                  </m:m>
+                                                </m:e>
+                                              </m:mr>
+                                            </m:m>
+                                          </m:e>
+                                        </m:mr>
+                                      </m:m>
+                                    </m:e>
+                                  </m:mr>
+                                </m:m>
+                              </m:e>
+                              <m:e>
+                                <m:m>
+                                  <m:mPr>
+                                    <m:mcs>
+                                      <m:mc>
+                                        <m:mcPr>
+                                          <m:count m:val="1"/>
+                                          <m:mcJc m:val="center"/>
+                                        </m:mcPr>
+                                      </m:mc>
+                                    </m:mcs>
+                                    <m:ctrlPr>
+                                      <w:rPr>
+                                        <w:rFonts w:ascii="Cambria Math" w:hAnsi="Cambria Math"/>
+                                        <w:i/>
+                                      </w:rPr>
+                                    </m:ctrlPr>
+                                  </m:mPr>
+                                  <m:mr>
+                                    <m:e>
+                                      <m:r>
+                                        <w:rPr>
+                                          <w:rFonts w:ascii="Cambria Math" w:hAnsi="Cambria Math"/>
+                                        </w:rPr>
+                                        <m:t>0</m:t>
+                                      </m:r>
+                                    </m:e>
+                                  </m:mr>
+                                  <m:mr>
+                                    <m:e>
+                                      <m:r>
+                                        <w:rPr>
+                                          <w:rFonts w:ascii="Cambria Math" w:hAnsi="Cambria Math"/>
+                                        </w:rPr>
+                                        <m:t>0</m:t>
+                                      </m:r>
+                                    </m:e>
+                                  </m:mr>
+                                  <m:mr>
+                                    <m:e>
+                                      <m:m>
+                                        <m:mPr>
+                                          <m:mcs>
+                                            <m:mc>
+                                              <m:mcPr>
+                                                <m:count m:val="1"/>
+                                                <m:mcJc m:val="center"/>
+                                              </m:mcPr>
+                                            </m:mc>
+                                          </m:mcs>
+                                          <m:ctrlPr>
+                                            <w:rPr>
+                                              <w:rFonts w:ascii="Cambria Math" w:hAnsi="Cambria Math"/>
+                                              <w:i/>
+                                            </w:rPr>
+                                          </m:ctrlPr>
+                                        </m:mPr>
+                                        <m:mr>
+                                          <m:e>
+                                            <m:r>
+                                              <w:rPr>
+                                                <w:rFonts w:ascii="Cambria Math" w:hAnsi="Cambria Math"/>
+                                              </w:rPr>
+                                              <m:t>0</m:t>
+                                            </m:r>
+                                          </m:e>
+                                        </m:mr>
+                                        <m:mr>
+                                          <m:e>
+                                            <m:r>
+                                              <w:rPr>
+                                                <w:rFonts w:ascii="Cambria Math" w:hAnsi="Cambria Math"/>
+                                              </w:rPr>
+                                              <m:t>0</m:t>
+                                            </m:r>
+                                          </m:e>
+                                        </m:mr>
+                                        <m:mr>
+                                          <m:e>
+                                            <m:m>
+                                              <m:mPr>
+                                                <m:mcs>
+                                                  <m:mc>
+                                                    <m:mcPr>
+                                                      <m:count m:val="1"/>
+                                                      <m:mcJc m:val="center"/>
+                                                    </m:mcPr>
+                                                  </m:mc>
+                                                </m:mcs>
+                                                <m:ctrlPr>
+                                                  <w:rPr>
+                                                    <w:rFonts w:ascii="Cambria Math" w:hAnsi="Cambria Math"/>
+                                                    <w:i/>
+                                                  </w:rPr>
+                                                </m:ctrlPr>
+                                              </m:mPr>
+                                              <m:mr>
+                                                <m:e>
+                                                  <m:r>
+                                                    <w:rPr>
+                                                      <w:rFonts w:ascii="Cambria Math" w:hAnsi="Cambria Math"/>
+                                                    </w:rPr>
+                                                    <m:t>1</m:t>
+                                                  </m:r>
+                                                </m:e>
+                                              </m:mr>
+                                              <m:mr>
+                                                <m:e>
+                                                  <m:r>
+                                                    <w:rPr>
+                                                      <w:rFonts w:ascii="Cambria Math" w:hAnsi="Cambria Math"/>
+                                                    </w:rPr>
+                                                    <m:t>1</m:t>
+                                                  </m:r>
+                                                </m:e>
+                                              </m:mr>
+                                              <m:mr>
+                                                <m:e>
+                                                  <m:m>
+                                                    <m:mPr>
+                                                      <m:mcs>
+                                                        <m:mc>
+                                                          <m:mcPr>
+                                                            <m:count m:val="1"/>
+                                                            <m:mcJc m:val="center"/>
+                                                          </m:mcPr>
+                                                        </m:mc>
+                                                      </m:mcs>
+                                                      <m:ctrlPr>
+                                                        <w:rPr>
+                                                          <w:rFonts w:ascii="Cambria Math" w:hAnsi="Cambria Math"/>
+                                                          <w:i/>
+                                                        </w:rPr>
+                                                      </m:ctrlPr>
+                                                    </m:mPr>
+                                                    <m:mr>
+                                                      <m:e>
+                                                        <m:r>
+                                                          <w:rPr>
+                                                            <w:rFonts w:ascii="Cambria Math" w:hAnsi="Cambria Math"/>
+                                                          </w:rPr>
+                                                          <m:t>⋮</m:t>
+                                                        </m:r>
+                                                      </m:e>
+                                                    </m:mr>
+                                                    <m:mr>
+                                                      <m:e>
+                                                        <m:r>
+                                                          <w:rPr>
+                                                            <w:rFonts w:ascii="Cambria Math" w:hAnsi="Cambria Math"/>
+                                                          </w:rPr>
+                                                          <m:t>1</m:t>
+                                                        </m:r>
+                                                      </m:e>
+                                                    </m:mr>
+                                                  </m:m>
+                                                </m:e>
+                                              </m:mr>
+                                            </m:m>
+                                          </m:e>
+                                        </m:mr>
+                                      </m:m>
+                                    </m:e>
+                                  </m:mr>
+                                </m:m>
+                              </m:e>
+                            </m:mr>
+                          </m:m>
+                        </m:e>
+                        <m:e>
+                          <m:m>
+                            <m:mPr>
+                              <m:mcs>
+                                <m:mc>
+                                  <m:mcPr>
+                                    <m:count m:val="1"/>
+                                    <m:mcJc m:val="center"/>
+                                  </m:mcPr>
+                                </m:mc>
+                              </m:mcs>
+                              <m:ctrlPr>
+                                <w:rPr>
+                                  <w:rFonts w:ascii="Cambria Math" w:hAnsi="Cambria Math"/>
+                                  <w:i/>
+                                </w:rPr>
+                              </m:ctrlPr>
+                            </m:mPr>
+                            <m:mr>
+                              <m:e>
+                                <m:r>
+                                  <w:rPr>
+                                    <w:rFonts w:ascii="Cambria Math" w:hAnsi="Cambria Math"/>
+                                  </w:rPr>
+                                  <m:t>0</m:t>
+                                </m:r>
+                              </m:e>
+                            </m:mr>
+                            <m:mr>
+                              <m:e>
+                                <m:r>
+                                  <w:rPr>
+                                    <w:rFonts w:ascii="Cambria Math" w:hAnsi="Cambria Math"/>
+                                  </w:rPr>
+                                  <m:t>0</m:t>
+                                </m:r>
+                              </m:e>
+                            </m:mr>
+                            <m:mr>
+                              <m:e>
+                                <m:m>
+                                  <m:mPr>
+                                    <m:mcs>
+                                      <m:mc>
+                                        <m:mcPr>
+                                          <m:count m:val="1"/>
+                                          <m:mcJc m:val="center"/>
+                                        </m:mcPr>
+                                      </m:mc>
+                                    </m:mcs>
+                                    <m:ctrlPr>
+                                      <w:rPr>
+                                        <w:rFonts w:ascii="Cambria Math" w:hAnsi="Cambria Math"/>
+                                        <w:i/>
+                                      </w:rPr>
+                                    </m:ctrlPr>
+                                  </m:mPr>
+                                  <m:mr>
+                                    <m:e>
+                                      <m:r>
+                                        <w:rPr>
+                                          <w:rFonts w:ascii="Cambria Math" w:hAnsi="Cambria Math"/>
+                                        </w:rPr>
+                                        <m:t>0</m:t>
+                                      </m:r>
+                                    </m:e>
+                                  </m:mr>
+                                  <m:mr>
+                                    <m:e>
+                                      <m:r>
+                                        <w:rPr>
+                                          <w:rFonts w:ascii="Cambria Math" w:hAnsi="Cambria Math"/>
+                                        </w:rPr>
+                                        <m:t>0</m:t>
+                                      </m:r>
+                                    </m:e>
+                                  </m:mr>
+                                  <m:mr>
+                                    <m:e>
+                                      <m:m>
+                                        <m:mPr>
+                                          <m:mcs>
+                                            <m:mc>
+                                              <m:mcPr>
+                                                <m:count m:val="1"/>
+                                                <m:mcJc m:val="center"/>
+                                              </m:mcPr>
+                                            </m:mc>
+                                          </m:mcs>
+                                          <m:ctrlPr>
+                                            <w:rPr>
+                                              <w:rFonts w:ascii="Cambria Math" w:hAnsi="Cambria Math"/>
+                                              <w:i/>
+                                            </w:rPr>
+                                          </m:ctrlPr>
+                                        </m:mPr>
+                                        <m:mr>
+                                          <m:e>
+                                            <m:r>
+                                              <w:rPr>
+                                                <w:rFonts w:ascii="Cambria Math" w:hAnsi="Cambria Math"/>
+                                              </w:rPr>
+                                              <m:t>1</m:t>
+                                            </m:r>
+                                          </m:e>
+                                        </m:mr>
+                                        <m:mr>
+                                          <m:e>
+                                            <m:r>
+                                              <w:rPr>
+                                                <w:rFonts w:ascii="Cambria Math" w:hAnsi="Cambria Math"/>
+                                              </w:rPr>
+                                              <m:t>1</m:t>
+                                            </m:r>
+                                          </m:e>
+                                        </m:mr>
+                                        <m:mr>
+                                          <m:e>
+                                            <m:m>
+                                              <m:mPr>
+                                                <m:mcs>
+                                                  <m:mc>
+                                                    <m:mcPr>
+                                                      <m:count m:val="1"/>
+                                                      <m:mcJc m:val="center"/>
+                                                    </m:mcPr>
+                                                  </m:mc>
+                                                </m:mcs>
+                                                <m:ctrlPr>
+                                                  <w:rPr>
+                                                    <w:rFonts w:ascii="Cambria Math" w:hAnsi="Cambria Math"/>
+                                                    <w:i/>
+                                                  </w:rPr>
+                                                </m:ctrlPr>
+                                              </m:mPr>
+                                              <m:mr>
+                                                <m:e>
+                                                  <m:r>
+                                                    <w:rPr>
+                                                      <w:rFonts w:ascii="Cambria Math" w:hAnsi="Cambria Math"/>
+                                                    </w:rPr>
+                                                    <m:t>⋮</m:t>
+                                                  </m:r>
+                                                </m:e>
+                                              </m:mr>
+                                              <m:mr>
+                                                <m:e>
+                                                  <m:r>
+                                                    <w:rPr>
+                                                      <w:rFonts w:ascii="Cambria Math" w:hAnsi="Cambria Math"/>
+                                                    </w:rPr>
+                                                    <m:t>1</m:t>
+                                                  </m:r>
+                                                </m:e>
+                                              </m:mr>
+                                            </m:m>
+                                          </m:e>
+                                        </m:mr>
+                                      </m:m>
+                                    </m:e>
+                                  </m:mr>
+                                </m:m>
+                              </m:e>
+                            </m:mr>
+                          </m:m>
+                        </m:e>
+                      </m:mr>
+                    </m:m>
+                  </m:e>
+                </m:d>
+              </m:oMath>
+            </m:oMathPara>
+          </w:p>
+        </w:tc>
+        <w:tc>
+          <w:tcPr>
+            <w:tcW w:w="814" w:type="dxa"/>
+            <w:shd w:val="clear" w:color="auto" w:fill="auto"/>
+          </w:tcPr>
+          <w:p>
+            <w:pPr>
+              <w:jc w:val="right"/>
+            </w:pPr>
+            <w:r>
+              <w:t>(</w:t>
+            </w:r>
+            <w:fldSimple w:instr=" STYLEREF 1 \s ">
+              <w:r>
+                <w:rPr>
+                  <w:noProof/>
+                </w:rPr>
+                <w:t>4</w:t>
+              </w:r>
+            </w:fldSimple>
+            <w:r>
+              <w:t>.</w:t>
+            </w:r>
+            <w:fldSimple w:instr=" SEQ Equation \* ARABIC \s 1 ">
+              <w:r>
+                <w:rPr>
+                  <w:noProof/>
+                </w:rPr>
+                <w:t>27</w:t>
+              </w:r>
+            </w:fldSimple>
+            <w:r>
+              <w:t>)</w:t>
+            </w:r>
+          </w:p>
+        </w:tc>
+      </w:tr>
+    </w:tbl>
+    <w:p>
+      <w:pPr>
+        <w:rPr>
+          <w:rFonts w:eastAsiaTheme="minorEastAsia"/>
+        </w:rPr>
+      </w:pPr>
+      <w:r>
+        <w:rPr>
+          <w:rFonts w:eastAsiaTheme="minorEastAsia"/>
+        </w:rPr>
+        <w:br/>
+        <w:t xml:space="preserve">*********************************NEED TO DIFFERENTIATE UNDEFORMED </w:t>
+      </w:r>
+      <m:oMath>
+        <m:sSub>
+          <m:sSubPr>
+            <m:ctrlPr>
+              <w:rPr>
+                <w:rFonts w:ascii="Cambria Math" w:hAnsi="Cambria Math"/>
+                <w:i/>
+              </w:rPr>
+            </m:ctrlPr>
+          </m:sSubPr>
+          <m:e>
+            <m:r>
+              <w:rPr>
+                <w:rFonts w:ascii="Cambria Math" w:hAnsi="Cambria Math"/>
+              </w:rPr>
+              <m:t>X</m:t>
+            </m:r>
+          </m:e>
+          <m:sub>
+            <m:r>
+              <w:rPr>
+                <w:rFonts w:ascii="Cambria Math" w:hAnsi="Cambria Math"/>
+              </w:rPr>
+              <m:t>0</m:t>
+            </m:r>
+          </m:sub>
+        </m:sSub>
+      </m:oMath>
+      <w:r>
+        <w:rPr>
+          <w:rFonts w:eastAsiaTheme="minorEastAsia"/>
+        </w:rPr>
+        <w:t xml:space="preserve"> FROM FIRST NODAL COORDINATE </w:t>
+      </w:r>
+      <m:oMath>
+        <m:sSub>
+          <m:sSubPr>
+            <m:ctrlPr>
+              <w:rPr>
+                <w:rFonts w:ascii="Cambria Math" w:hAnsi="Cambria Math"/>
+                <w:i/>
+              </w:rPr>
+            </m:ctrlPr>
+          </m:sSubPr>
+          <m:e>
+            <m:r>
+              <w:rPr>
+                <w:rFonts w:ascii="Cambria Math" w:hAnsi="Cambria Math"/>
+              </w:rPr>
+              <m:t>X</m:t>
+            </m:r>
+          </m:e>
+          <m:sub>
+            <m:r>
+              <w:rPr>
+                <w:rFonts w:ascii="Cambria Math" w:hAnsi="Cambria Math"/>
+              </w:rPr>
+              <m:t>0</m:t>
+            </m:r>
+          </m:sub>
+        </m:sSub>
+      </m:oMath>
+      <w:r>
+        <w:rPr>
+          <w:rFonts w:eastAsiaTheme="minorEastAsia"/>
+        </w:rPr>
+        <w:t xml:space="preserve"> ***********************************</w:t>
       </w:r>
       <w:bookmarkStart w:id="22" w:name="_GoBack"/>
       <w:bookmarkEnd w:id="22"/>
-      <w:r>
+    </w:p>
+    <w:p>
+      <w:pPr>
         <w:rPr>
           <w:rFonts w:eastAsiaTheme="minorEastAsia"/>
         </w:rPr>
-        <w:t>****</w:t>
-      </w:r>
+      </w:pPr>
       <w:r>
         <w:rPr>
           <w:rFonts w:eastAsiaTheme="minorEastAsia"/>
         </w:rPr>
-        <w:t xml:space="preserve"> and it makes the implementation of mesh adjoint much easier. If the RBF function itself were dependent on the design variables, then a matrix of the size </w:t>
+        <w:br/>
+      </w:r>
+      <w:r>
+        <w:rPr>
+          <w:rFonts w:eastAsiaTheme="minorEastAsia"/>
+        </w:rPr>
+        <w:t xml:space="preserve">The reason for this is </w:t>
+      </w:r>
+      <w:r>
+        <w:rPr>
+          <w:rFonts w:eastAsiaTheme="minorEastAsia"/>
+        </w:rPr>
+        <w:t xml:space="preserve">it makes the implementation of mesh adjoint much easier. If the RBF function itself were dependent on the design variables, then a matrix of the size </w:t>
       </w:r>
       <m:oMath>
         <m:d>
@@ -13901,13 +17119,7 @@
               <w:rPr>
                 <w:rFonts w:ascii="Cambria Math" w:hAnsi="Cambria Math"/>
               </w:rPr>
-              <m:t>d</m:t>
-            </m:r>
-            <m:r>
-              <w:rPr>
-                <w:rFonts w:ascii="Cambria Math" w:hAnsi="Cambria Math"/>
-              </w:rPr>
-              <m:t>φ</m:t>
+              <m:t>dφ</m:t>
             </m:r>
           </m:num>
           <m:den>
@@ -13915,13 +17127,7 @@
               <w:rPr>
                 <w:rFonts w:ascii="Cambria Math" w:hAnsi="Cambria Math"/>
               </w:rPr>
-              <m:t>d</m:t>
-            </m:r>
-            <m:r>
-              <w:rPr>
-                <w:rFonts w:ascii="Cambria Math" w:hAnsi="Cambria Math"/>
-              </w:rPr>
-              <m:t>D</m:t>
+              <m:t>dD</m:t>
             </m:r>
           </m:den>
         </m:f>
@@ -14028,6 +17234,13 @@
         </w:rPr>
       </w:pPr>
     </w:p>
+    <w:p>
+      <w:pPr>
+        <w:rPr>
+          <w:rFonts w:eastAsiaTheme="minorEastAsia"/>
+        </w:rPr>
+      </w:pPr>
+    </w:p>
     <w:p/>
     <w:p>
       <w:pPr>
@@ -14035,6 +17248,7 @@
         <w:jc w:val="both"/>
       </w:pPr>
       <w:r>
+        <w:lastRenderedPageBreak/>
         <w:t>Constant Lift Correction</w:t>
       </w:r>
       <w:bookmarkEnd w:id="21"/>
@@ -15957,7 +19171,7 @@
 </file>
 
 <file path=customXml/itemProps1.xml><?xml version="1.0" encoding="utf-8"?>
-<ds:datastoreItem xmlns:ds="http://schemas.openxmlformats.org/officeDocument/2006/customXml" ds:itemID="{3F13123E-9607-45FD-BBAA-41E65658938F}">
+<ds:datastoreItem xmlns:ds="http://schemas.openxmlformats.org/officeDocument/2006/customXml" ds:itemID="{4DD16909-13A9-4EBA-BA02-99348EB53F57}">
   <ds:schemaRefs>
     <ds:schemaRef ds:uri="http://schemas.openxmlformats.org/officeDocument/2006/bibliography"/>
   </ds:schemaRefs>

</xml_diff>